<commit_message>
organize carousels and queries
</commit_message>
<xml_diff>
--- a/client/src/img/LeClair-Resume.docx
+++ b/client/src/img/LeClair-Resume.docx
@@ -1,6 +1,6 @@
 
 <file path=word/document.xml><?xml version="1.0" encoding="utf-8"?>
-<w:document xmlns:wpc="http://schemas.microsoft.com/office/word/2010/wordprocessingCanvas" xmlns:cx="http://schemas.microsoft.com/office/drawing/2014/chartex" xmlns:cx1="http://schemas.microsoft.com/office/drawing/2015/9/8/chartex" xmlns:cx2="http://schemas.microsoft.com/office/drawing/2015/10/21/chartex" xmlns:cx3="http://schemas.microsoft.com/office/drawing/2016/5/9/chartex" xmlns:cx4="http://schemas.microsoft.com/office/drawing/2016/5/10/chartex" xmlns:cx5="http://schemas.microsoft.com/office/drawing/2016/5/11/chartex" xmlns:cx6="http://schemas.microsoft.com/office/drawing/2016/5/12/chartex" xmlns:cx7="http://schemas.microsoft.com/office/drawing/2016/5/13/chartex" xmlns:cx8="http://schemas.microsoft.com/office/drawing/2016/5/14/chartex" xmlns:mc="http://schemas.openxmlformats.org/markup-compatibility/2006" xmlns:aink="http://schemas.microsoft.com/office/drawing/2016/ink" xmlns:am3d="http://schemas.microsoft.com/office/drawing/2017/model3d" xmlns:o="urn:schemas-microsoft-com:office:office" xmlns:r="http://schemas.openxmlformats.org/officeDocument/2006/relationships" xmlns:m="http://schemas.openxmlformats.org/officeDocument/2006/math" xmlns:v="urn:schemas-microsoft-com:vml" xmlns:wp14="http://schemas.microsoft.com/office/word/2010/wordprocessingDrawing" xmlns:wp="http://schemas.openxmlformats.org/drawingml/2006/wordprocessingDrawing" xmlns:w10="urn:schemas-microsoft-com:office:word" xmlns:w="http://schemas.openxmlformats.org/wordprocessingml/2006/main" xmlns:w14="http://schemas.microsoft.com/office/word/2010/wordml" xmlns:w15="http://schemas.microsoft.com/office/word/2012/wordml" xmlns:w16cex="http://schemas.microsoft.com/office/word/2018/wordml/cex" xmlns:w16cid="http://schemas.microsoft.com/office/word/2016/wordml/cid" xmlns:w16="http://schemas.microsoft.com/office/word/2018/wordml" xmlns:w16sdtdh="http://schemas.microsoft.com/office/word/2020/wordml/sdtdatahash" xmlns:w16se="http://schemas.microsoft.com/office/word/2015/wordml/symex" xmlns:wpg="http://schemas.microsoft.com/office/word/2010/wordprocessingGroup" xmlns:wpi="http://schemas.microsoft.com/office/word/2010/wordprocessingInk" xmlns:wne="http://schemas.microsoft.com/office/word/2006/wordml" xmlns:wps="http://schemas.microsoft.com/office/word/2010/wordprocessingShape" mc:Ignorable="w14 w15 w16se w16cid w16 w16cex w16sdtdh wp14">
+<w:document xmlns:wpc="http://schemas.microsoft.com/office/word/2010/wordprocessingCanvas" xmlns:cx="http://schemas.microsoft.com/office/drawing/2014/chartex" xmlns:cx1="http://schemas.microsoft.com/office/drawing/2015/9/8/chartex" xmlns:cx2="http://schemas.microsoft.com/office/drawing/2015/10/21/chartex" xmlns:cx3="http://schemas.microsoft.com/office/drawing/2016/5/9/chartex" xmlns:cx4="http://schemas.microsoft.com/office/drawing/2016/5/10/chartex" xmlns:cx5="http://schemas.microsoft.com/office/drawing/2016/5/11/chartex" xmlns:cx6="http://schemas.microsoft.com/office/drawing/2016/5/12/chartex" xmlns:cx7="http://schemas.microsoft.com/office/drawing/2016/5/13/chartex" xmlns:cx8="http://schemas.microsoft.com/office/drawing/2016/5/14/chartex" xmlns:mc="http://schemas.openxmlformats.org/markup-compatibility/2006" xmlns:aink="http://schemas.microsoft.com/office/drawing/2016/ink" xmlns:am3d="http://schemas.microsoft.com/office/drawing/2017/model3d" xmlns:o="urn:schemas-microsoft-com:office:office" xmlns:oel="http://schemas.microsoft.com/office/2019/extlst" xmlns:r="http://schemas.openxmlformats.org/officeDocument/2006/relationships" xmlns:m="http://schemas.openxmlformats.org/officeDocument/2006/math" xmlns:v="urn:schemas-microsoft-com:vml" xmlns:wp14="http://schemas.microsoft.com/office/word/2010/wordprocessingDrawing" xmlns:wp="http://schemas.openxmlformats.org/drawingml/2006/wordprocessingDrawing" xmlns:w10="urn:schemas-microsoft-com:office:word" xmlns:w="http://schemas.openxmlformats.org/wordprocessingml/2006/main" xmlns:w14="http://schemas.microsoft.com/office/word/2010/wordml" xmlns:w15="http://schemas.microsoft.com/office/word/2012/wordml" xmlns:w16cex="http://schemas.microsoft.com/office/word/2018/wordml/cex" xmlns:w16cid="http://schemas.microsoft.com/office/word/2016/wordml/cid" xmlns:w16="http://schemas.microsoft.com/office/word/2018/wordml" xmlns:w16sdtdh="http://schemas.microsoft.com/office/word/2020/wordml/sdtdatahash" xmlns:w16se="http://schemas.microsoft.com/office/word/2015/wordml/symex" xmlns:wpg="http://schemas.microsoft.com/office/word/2010/wordprocessingGroup" xmlns:wpi="http://schemas.microsoft.com/office/word/2010/wordprocessingInk" xmlns:wne="http://schemas.microsoft.com/office/word/2006/wordml" xmlns:wps="http://schemas.microsoft.com/office/word/2010/wordprocessingShape" mc:Ignorable="w14 w15 w16se w16cid w16 w16cex w16sdtdh wp14">
   <w:body>
     <w:p>
       <w:pPr>
@@ -284,7 +284,18 @@
           <w:szCs w:val="21"/>
           <w:lang w:val="en-US"/>
         </w:rPr>
-        <w:t>Software Engineer</w:t>
+        <w:t xml:space="preserve">Software </w:t>
+      </w:r>
+      <w:r>
+        <w:rPr>
+          <w:rFonts w:eastAsia="Arial Nova" w:cs="Calibri"/>
+          <w:b/>
+          <w:bCs/>
+          <w:sz w:val="21"/>
+          <w:szCs w:val="21"/>
+          <w:lang w:val="en-US"/>
+        </w:rPr>
+        <w:t>Developer</w:t>
       </w:r>
     </w:p>
     <w:p>
@@ -372,7 +383,43 @@
           <w:sz w:val="20"/>
           <w:lang w:val="en-US"/>
         </w:rPr>
-        <w:t xml:space="preserve">Proficient and resourceful Project </w:t>
+        <w:t xml:space="preserve">Proficient and resourceful </w:t>
+      </w:r>
+      <w:r>
+        <w:rPr>
+          <w:rFonts w:ascii="Calibri" w:hAnsi="Calibri" w:cs="Calibri"/>
+          <w:spacing w:val="-2"/>
+          <w:sz w:val="20"/>
+          <w:lang w:val="en-US"/>
+        </w:rPr>
+        <w:t xml:space="preserve">Software Developer, </w:t>
+      </w:r>
+      <w:r>
+        <w:rPr>
+          <w:rFonts w:ascii="Calibri" w:hAnsi="Calibri" w:cs="Calibri"/>
+          <w:spacing w:val="-2"/>
+          <w:sz w:val="20"/>
+          <w:lang w:val="en-US"/>
+        </w:rPr>
+        <w:t>Project</w:t>
+      </w:r>
+      <w:r>
+        <w:rPr>
+          <w:rFonts w:ascii="Calibri" w:hAnsi="Calibri" w:cs="Calibri"/>
+          <w:spacing w:val="-2"/>
+          <w:sz w:val="20"/>
+          <w:lang w:val="en-US"/>
+        </w:rPr>
+        <w:t xml:space="preserve"> Manager</w:t>
+      </w:r>
+      <w:r>
+        <w:rPr>
+          <w:rFonts w:ascii="Calibri" w:hAnsi="Calibri" w:cs="Calibri"/>
+          <w:spacing w:val="-2"/>
+          <w:sz w:val="20"/>
+          <w:lang w:val="en-US"/>
+        </w:rPr>
+        <w:t xml:space="preserve"> </w:t>
       </w:r>
       <w:r>
         <w:rPr>
@@ -497,122 +544,375 @@
     </w:p>
     <w:p>
       <w:pPr>
-        <w:pStyle w:val="ListParagraph"/>
-        <w:spacing w:after="0" w:line="252" w:lineRule="auto"/>
-        <w:ind w:left="0"/>
-        <w:contextualSpacing w:val="0"/>
-        <w:jc w:val="center"/>
-        <w:rPr>
-          <w:rFonts w:eastAsia="Abadi" w:cs="Calibri"/>
-          <w:sz w:val="20"/>
-          <w:szCs w:val="20"/>
-          <w:lang w:val="en-US"/>
-        </w:rPr>
-      </w:pPr>
-      <w:r>
-        <w:rPr>
-          <w:rFonts w:eastAsia="Abadi" w:cs="Calibri"/>
-          <w:sz w:val="20"/>
-          <w:szCs w:val="20"/>
-          <w:lang w:val="en-US"/>
-        </w:rPr>
-        <w:t xml:space="preserve">Lisp, VBA </w:t>
-      </w:r>
-      <w:proofErr w:type="gramStart"/>
-      <w:r>
-        <w:rPr>
-          <w:rFonts w:eastAsia="Abadi" w:cs="Calibri"/>
-          <w:sz w:val="20"/>
-          <w:szCs w:val="20"/>
-          <w:lang w:val="en-US"/>
-        </w:rPr>
-        <w:t>(.COD</w:t>
-      </w:r>
-      <w:proofErr w:type="gramEnd"/>
-      <w:r>
-        <w:rPr>
-          <w:rFonts w:eastAsia="Abadi" w:cs="Calibri"/>
-          <w:sz w:val="20"/>
-          <w:szCs w:val="20"/>
-          <w:lang w:val="en-US"/>
-        </w:rPr>
-        <w:t>, Excel), Dynamo, C#, Kotlin, HTML, CSS, JavaScript</w:t>
-      </w:r>
-      <w:r>
-        <w:rPr>
-          <w:rFonts w:eastAsia="Abadi" w:cs="Calibri"/>
-          <w:sz w:val="20"/>
-          <w:szCs w:val="20"/>
-          <w:lang w:val="en-US"/>
-        </w:rPr>
-        <w:t>, jQuery</w:t>
-      </w:r>
-      <w:r>
-        <w:rPr>
-          <w:rFonts w:eastAsia="Abadi" w:cs="Calibri"/>
-          <w:sz w:val="20"/>
-          <w:szCs w:val="20"/>
-          <w:lang w:val="en-US"/>
-        </w:rPr>
-        <w:t>, Python</w:t>
-      </w:r>
-      <w:r>
-        <w:rPr>
-          <w:rFonts w:eastAsia="Abadi" w:cs="Calibri"/>
-          <w:sz w:val="20"/>
-          <w:szCs w:val="20"/>
-          <w:lang w:val="en-US"/>
-        </w:rPr>
-        <w:t xml:space="preserve">, AutoCAD, Revit, Fabrication </w:t>
+        <w:pStyle w:val="cv"/>
+        <w:spacing w:line="252" w:lineRule="auto"/>
+        <w:rPr>
+          <w:rFonts w:ascii="Calibri" w:eastAsia="Abadi" w:hAnsi="Calibri" w:cs="Calibri"/>
+          <w:sz w:val="20"/>
+          <w:lang w:val="en-US" w:eastAsia="en-US"/>
+        </w:rPr>
+      </w:pPr>
+      <w:r>
+        <w:rPr>
+          <w:rFonts w:ascii="Calibri" w:eastAsia="Abadi" w:hAnsi="Calibri" w:cs="Calibri"/>
+          <w:sz w:val="20"/>
+          <w:lang w:val="en-US" w:eastAsia="en-US"/>
+        </w:rPr>
+        <w:t xml:space="preserve">Problem-Solving, Pseudocode, HTML5, Cascading Style Sheets (CSS), </w:t>
       </w:r>
       <w:proofErr w:type="spellStart"/>
       <w:r>
         <w:rPr>
-          <w:rFonts w:eastAsia="Abadi" w:cs="Calibri"/>
-          <w:sz w:val="20"/>
-          <w:szCs w:val="20"/>
-          <w:lang w:val="en-US"/>
+          <w:rFonts w:ascii="Calibri" w:eastAsia="Abadi" w:hAnsi="Calibri" w:cs="Calibri"/>
+          <w:sz w:val="20"/>
+          <w:lang w:val="en-US" w:eastAsia="en-US"/>
+        </w:rPr>
+        <w:t>Javascript</w:t>
+      </w:r>
+      <w:proofErr w:type="spellEnd"/>
+      <w:r>
+        <w:rPr>
+          <w:rFonts w:ascii="Calibri" w:eastAsia="Abadi" w:hAnsi="Calibri" w:cs="Calibri"/>
+          <w:sz w:val="20"/>
+          <w:lang w:val="en-US" w:eastAsia="en-US"/>
+        </w:rPr>
+        <w:t xml:space="preserve">, ES6, Command Line, Developer Tools (Elements, Console, Network, Sources, Application, </w:t>
+      </w:r>
+      <w:proofErr w:type="spellStart"/>
+      <w:r>
+        <w:rPr>
+          <w:rFonts w:ascii="Calibri" w:eastAsia="Abadi" w:hAnsi="Calibri" w:cs="Calibri"/>
+          <w:sz w:val="20"/>
+          <w:lang w:val="en-US" w:eastAsia="en-US"/>
+        </w:rPr>
+        <w:t>etc</w:t>
+      </w:r>
+      <w:proofErr w:type="spellEnd"/>
+      <w:r>
+        <w:rPr>
+          <w:rFonts w:ascii="Calibri" w:eastAsia="Abadi" w:hAnsi="Calibri" w:cs="Calibri"/>
+          <w:sz w:val="20"/>
+          <w:lang w:val="en-US" w:eastAsia="en-US"/>
+        </w:rPr>
+        <w:t xml:space="preserve">), Bootstrap, Web API, jQuery, Server Side API, Third Party API, </w:t>
+      </w:r>
+      <w:proofErr w:type="spellStart"/>
+      <w:r>
+        <w:rPr>
+          <w:rFonts w:ascii="Calibri" w:eastAsia="Abadi" w:hAnsi="Calibri" w:cs="Calibri"/>
+          <w:sz w:val="20"/>
+          <w:lang w:val="en-US" w:eastAsia="en-US"/>
+        </w:rPr>
+        <w:t>Momentjs</w:t>
+      </w:r>
+      <w:proofErr w:type="spellEnd"/>
+      <w:r>
+        <w:rPr>
+          <w:rFonts w:ascii="Calibri" w:eastAsia="Abadi" w:hAnsi="Calibri" w:cs="Calibri"/>
+          <w:sz w:val="20"/>
+          <w:lang w:val="en-US" w:eastAsia="en-US"/>
+        </w:rPr>
+        <w:t xml:space="preserve">, </w:t>
+      </w:r>
+      <w:proofErr w:type="spellStart"/>
+      <w:r>
+        <w:rPr>
+          <w:rFonts w:ascii="Calibri" w:eastAsia="Abadi" w:hAnsi="Calibri" w:cs="Calibri"/>
+          <w:sz w:val="20"/>
+          <w:lang w:val="en-US" w:eastAsia="en-US"/>
+        </w:rPr>
+        <w:t>indexDB</w:t>
+      </w:r>
+      <w:proofErr w:type="spellEnd"/>
+      <w:r>
+        <w:rPr>
+          <w:rFonts w:ascii="Calibri" w:eastAsia="Abadi" w:hAnsi="Calibri" w:cs="Calibri"/>
+          <w:sz w:val="20"/>
+          <w:lang w:val="en-US" w:eastAsia="en-US"/>
+        </w:rPr>
+        <w:t xml:space="preserve">, Insomnia / Postman, AJAX, Fetch, JSON, Git, GitHub, Node.js, Express.js, Rest API, </w:t>
+      </w:r>
+      <w:proofErr w:type="spellStart"/>
+      <w:r>
+        <w:rPr>
+          <w:rFonts w:ascii="Calibri" w:eastAsia="Abadi" w:hAnsi="Calibri" w:cs="Calibri"/>
+          <w:sz w:val="20"/>
+          <w:lang w:val="en-US" w:eastAsia="en-US"/>
+        </w:rPr>
+        <w:t>Serverside</w:t>
+      </w:r>
+      <w:proofErr w:type="spellEnd"/>
+      <w:r>
+        <w:rPr>
+          <w:rFonts w:ascii="Calibri" w:eastAsia="Abadi" w:hAnsi="Calibri" w:cs="Calibri"/>
+          <w:sz w:val="20"/>
+          <w:lang w:val="en-US" w:eastAsia="en-US"/>
+        </w:rPr>
+        <w:t xml:space="preserve"> Templating (Handlebars.js), Heroku, Express Sessions, </w:t>
+      </w:r>
+      <w:proofErr w:type="spellStart"/>
+      <w:r>
+        <w:rPr>
+          <w:rFonts w:ascii="Calibri" w:eastAsia="Abadi" w:hAnsi="Calibri" w:cs="Calibri"/>
+          <w:sz w:val="20"/>
+          <w:lang w:val="en-US" w:eastAsia="en-US"/>
+        </w:rPr>
+        <w:t>bcrypt</w:t>
+      </w:r>
+      <w:proofErr w:type="spellEnd"/>
+      <w:r>
+        <w:rPr>
+          <w:rFonts w:ascii="Calibri" w:eastAsia="Abadi" w:hAnsi="Calibri" w:cs="Calibri"/>
+          <w:sz w:val="20"/>
+          <w:lang w:val="en-US" w:eastAsia="en-US"/>
+        </w:rPr>
+        <w:t xml:space="preserve">, </w:t>
+      </w:r>
+      <w:proofErr w:type="spellStart"/>
+      <w:r>
+        <w:rPr>
+          <w:rFonts w:ascii="Calibri" w:eastAsia="Abadi" w:hAnsi="Calibri" w:cs="Calibri"/>
+          <w:sz w:val="20"/>
+          <w:lang w:val="en-US" w:eastAsia="en-US"/>
+        </w:rPr>
+        <w:t>JWT</w:t>
+      </w:r>
+      <w:proofErr w:type="spellEnd"/>
+      <w:r>
+        <w:rPr>
+          <w:rFonts w:ascii="Calibri" w:eastAsia="Abadi" w:hAnsi="Calibri" w:cs="Calibri"/>
+          <w:sz w:val="20"/>
+          <w:lang w:val="en-US" w:eastAsia="en-US"/>
+        </w:rPr>
+        <w:t xml:space="preserve"> </w:t>
+      </w:r>
+      <w:proofErr w:type="spellStart"/>
+      <w:r>
+        <w:rPr>
+          <w:rFonts w:ascii="Calibri" w:eastAsia="Abadi" w:hAnsi="Calibri" w:cs="Calibri"/>
+          <w:sz w:val="20"/>
+          <w:lang w:val="en-US" w:eastAsia="en-US"/>
+        </w:rPr>
+        <w:t>Javascript</w:t>
+      </w:r>
+      <w:proofErr w:type="spellEnd"/>
+      <w:r>
+        <w:rPr>
+          <w:rFonts w:ascii="Calibri" w:eastAsia="Abadi" w:hAnsi="Calibri" w:cs="Calibri"/>
+          <w:sz w:val="20"/>
+          <w:lang w:val="en-US" w:eastAsia="en-US"/>
+        </w:rPr>
+        <w:t xml:space="preserve"> Web Token, Relational Databases, MySQL, </w:t>
+      </w:r>
+      <w:proofErr w:type="spellStart"/>
+      <w:r>
+        <w:rPr>
+          <w:rFonts w:ascii="Calibri" w:eastAsia="Abadi" w:hAnsi="Calibri" w:cs="Calibri"/>
+          <w:sz w:val="20"/>
+          <w:lang w:val="en-US" w:eastAsia="en-US"/>
+        </w:rPr>
+        <w:t>Sequelize</w:t>
+      </w:r>
+      <w:proofErr w:type="spellEnd"/>
+      <w:r>
+        <w:rPr>
+          <w:rFonts w:ascii="Calibri" w:eastAsia="Abadi" w:hAnsi="Calibri" w:cs="Calibri"/>
+          <w:sz w:val="20"/>
+          <w:lang w:val="en-US" w:eastAsia="en-US"/>
+        </w:rPr>
+        <w:t xml:space="preserve"> </w:t>
+      </w:r>
+      <w:proofErr w:type="spellStart"/>
+      <w:r>
+        <w:rPr>
+          <w:rFonts w:ascii="Calibri" w:eastAsia="Abadi" w:hAnsi="Calibri" w:cs="Calibri"/>
+          <w:sz w:val="20"/>
+          <w:lang w:val="en-US" w:eastAsia="en-US"/>
+        </w:rPr>
+        <w:t>ORM</w:t>
+      </w:r>
+      <w:proofErr w:type="spellEnd"/>
+      <w:r>
+        <w:rPr>
+          <w:rFonts w:ascii="Calibri" w:eastAsia="Abadi" w:hAnsi="Calibri" w:cs="Calibri"/>
+          <w:sz w:val="20"/>
+          <w:lang w:val="en-US" w:eastAsia="en-US"/>
+        </w:rPr>
+        <w:t xml:space="preserve">, Non-Relational Databases, Mongo DB, Mongoose ODM, Object-oriented Programming (OOP), Imperative Programming, Declarative Programming, </w:t>
+      </w:r>
+      <w:proofErr w:type="spellStart"/>
+      <w:r>
+        <w:rPr>
+          <w:rFonts w:ascii="Calibri" w:eastAsia="Abadi" w:hAnsi="Calibri" w:cs="Calibri"/>
+          <w:sz w:val="20"/>
+          <w:lang w:val="en-US" w:eastAsia="en-US"/>
+        </w:rPr>
+        <w:t>TDD</w:t>
+      </w:r>
+      <w:proofErr w:type="spellEnd"/>
+      <w:r>
+        <w:rPr>
+          <w:rFonts w:ascii="Calibri" w:eastAsia="Abadi" w:hAnsi="Calibri" w:cs="Calibri"/>
+          <w:sz w:val="20"/>
+          <w:lang w:val="en-US" w:eastAsia="en-US"/>
+        </w:rPr>
+        <w:t xml:space="preserve">, Unit Testing w/ JEST, React, React Hooks, </w:t>
+      </w:r>
+      <w:proofErr w:type="spellStart"/>
+      <w:r>
+        <w:rPr>
+          <w:rFonts w:ascii="Calibri" w:eastAsia="Abadi" w:hAnsi="Calibri" w:cs="Calibri"/>
+          <w:sz w:val="20"/>
+          <w:lang w:val="en-US" w:eastAsia="en-US"/>
+        </w:rPr>
+        <w:t>JSX</w:t>
+      </w:r>
+      <w:proofErr w:type="spellEnd"/>
+      <w:r>
+        <w:rPr>
+          <w:rFonts w:ascii="Calibri" w:eastAsia="Abadi" w:hAnsi="Calibri" w:cs="Calibri"/>
+          <w:sz w:val="20"/>
+          <w:lang w:val="en-US" w:eastAsia="en-US"/>
+        </w:rPr>
+        <w:t xml:space="preserve">, Data Structures and Algorithms, Frontend Development, Backend Development, Full Stack Development, Performance, Webpack, </w:t>
+      </w:r>
+      <w:proofErr w:type="spellStart"/>
+      <w:r>
+        <w:rPr>
+          <w:rFonts w:ascii="Calibri" w:eastAsia="Abadi" w:hAnsi="Calibri" w:cs="Calibri"/>
+          <w:sz w:val="20"/>
+          <w:lang w:val="en-US" w:eastAsia="en-US"/>
+        </w:rPr>
+        <w:t>PWA</w:t>
+      </w:r>
+      <w:proofErr w:type="spellEnd"/>
+      <w:r>
+        <w:rPr>
+          <w:rFonts w:ascii="Calibri" w:eastAsia="Abadi" w:hAnsi="Calibri" w:cs="Calibri"/>
+          <w:sz w:val="20"/>
+          <w:lang w:val="en-US" w:eastAsia="en-US"/>
+        </w:rPr>
+        <w:t xml:space="preserve">, Apollo </w:t>
+      </w:r>
+      <w:proofErr w:type="spellStart"/>
+      <w:r>
+        <w:rPr>
+          <w:rFonts w:ascii="Calibri" w:eastAsia="Abadi" w:hAnsi="Calibri" w:cs="Calibri"/>
+          <w:sz w:val="20"/>
+          <w:lang w:val="en-US" w:eastAsia="en-US"/>
+        </w:rPr>
+        <w:t>GraphQL</w:t>
+      </w:r>
+      <w:proofErr w:type="spellEnd"/>
+      <w:r>
+        <w:rPr>
+          <w:rFonts w:ascii="Calibri" w:eastAsia="Abadi" w:hAnsi="Calibri" w:cs="Calibri"/>
+          <w:sz w:val="20"/>
+          <w:lang w:val="en-US" w:eastAsia="en-US"/>
+        </w:rPr>
+        <w:t xml:space="preserve">, Context API, </w:t>
+      </w:r>
+      <w:proofErr w:type="spellStart"/>
+      <w:r>
+        <w:rPr>
+          <w:rFonts w:ascii="Calibri" w:eastAsia="Abadi" w:hAnsi="Calibri" w:cs="Calibri"/>
+          <w:sz w:val="20"/>
+          <w:lang w:val="en-US" w:eastAsia="en-US"/>
+        </w:rPr>
+        <w:t>MERN</w:t>
+      </w:r>
+      <w:proofErr w:type="spellEnd"/>
+      <w:r>
+        <w:rPr>
+          <w:rFonts w:ascii="Calibri" w:eastAsia="Abadi" w:hAnsi="Calibri" w:cs="Calibri"/>
+          <w:sz w:val="20"/>
+          <w:lang w:val="en-US" w:eastAsia="en-US"/>
+        </w:rPr>
+        <w:t xml:space="preserve"> Stack, Stripe API, Redux, Lisp,  VBA .COD,  Dynamo,  C#,  Python,  AutoCAD,  Revit,  Fabrication </w:t>
+      </w:r>
+      <w:proofErr w:type="spellStart"/>
+      <w:r>
+        <w:rPr>
+          <w:rFonts w:ascii="Calibri" w:eastAsia="Abadi" w:hAnsi="Calibri" w:cs="Calibri"/>
+          <w:sz w:val="20"/>
+          <w:lang w:val="en-US" w:eastAsia="en-US"/>
         </w:rPr>
         <w:t>CADmep</w:t>
       </w:r>
       <w:proofErr w:type="spellEnd"/>
       <w:r>
         <w:rPr>
-          <w:rFonts w:eastAsia="Abadi" w:cs="Calibri"/>
-          <w:sz w:val="20"/>
-          <w:szCs w:val="20"/>
-          <w:lang w:val="en-US"/>
-        </w:rPr>
-        <w:t xml:space="preserve">, </w:t>
+          <w:rFonts w:ascii="Calibri" w:eastAsia="Abadi" w:hAnsi="Calibri" w:cs="Calibri"/>
+          <w:sz w:val="20"/>
+          <w:lang w:val="en-US" w:eastAsia="en-US"/>
+        </w:rPr>
+        <w:t xml:space="preserve">,  </w:t>
       </w:r>
       <w:proofErr w:type="spellStart"/>
       <w:r>
         <w:rPr>
-          <w:rFonts w:eastAsia="Abadi" w:cs="Calibri"/>
-          <w:sz w:val="20"/>
-          <w:szCs w:val="20"/>
-          <w:lang w:val="en-US"/>
+          <w:rFonts w:ascii="Calibri" w:eastAsia="Abadi" w:hAnsi="Calibri" w:cs="Calibri"/>
+          <w:sz w:val="20"/>
+          <w:lang w:val="en-US" w:eastAsia="en-US"/>
         </w:rPr>
         <w:t>CAMduct</w:t>
       </w:r>
       <w:proofErr w:type="spellEnd"/>
       <w:r>
         <w:rPr>
-          <w:rFonts w:eastAsia="Abadi" w:cs="Calibri"/>
-          <w:sz w:val="20"/>
-          <w:szCs w:val="20"/>
-          <w:lang w:val="en-US"/>
-        </w:rPr>
-        <w:t>, Design Line, APL, Glue, Navis, Bluebeam, 360: Field, Docs, Collab, Procore, Box, Trimble, Lidar, Matterport</w:t>
-      </w:r>
-      <w:r>
-        <w:rPr>
-          <w:rFonts w:eastAsia="Abadi" w:cs="Calibri"/>
-          <w:sz w:val="20"/>
-          <w:szCs w:val="20"/>
-          <w:lang w:val="en-US"/>
-        </w:rPr>
-        <w:t>, Microsoft Office (Word, Excel, PowerPoint, Outlook)</w:t>
+          <w:rFonts w:ascii="Calibri" w:eastAsia="Abadi" w:hAnsi="Calibri" w:cs="Calibri"/>
+          <w:sz w:val="20"/>
+          <w:lang w:val="en-US" w:eastAsia="en-US"/>
+        </w:rPr>
+        <w:t xml:space="preserve">,  Design Line,  APL,  Glue,  Navis,  Bluebeam,  </w:t>
+      </w:r>
+      <w:r>
+        <w:rPr>
+          <w:rFonts w:ascii="Calibri" w:eastAsia="Abadi" w:hAnsi="Calibri" w:cs="Calibri"/>
+          <w:sz w:val="20"/>
+          <w:lang w:val="en-US" w:eastAsia="en-US"/>
+        </w:rPr>
+        <w:t>A</w:t>
+      </w:r>
+      <w:r>
+        <w:rPr>
+          <w:rFonts w:ascii="Calibri" w:eastAsia="Abadi" w:hAnsi="Calibri" w:cs="Calibri"/>
+          <w:sz w:val="20"/>
+          <w:lang w:val="en-US" w:eastAsia="en-US"/>
+        </w:rPr>
+        <w:t>360 Field,</w:t>
+      </w:r>
+      <w:r>
+        <w:rPr>
+          <w:rFonts w:ascii="Calibri" w:eastAsia="Abadi" w:hAnsi="Calibri" w:cs="Calibri"/>
+          <w:sz w:val="20"/>
+          <w:lang w:val="en-US" w:eastAsia="en-US"/>
+        </w:rPr>
+        <w:t xml:space="preserve"> </w:t>
+      </w:r>
+      <w:r>
+        <w:rPr>
+          <w:rFonts w:ascii="Calibri" w:eastAsia="Abadi" w:hAnsi="Calibri" w:cs="Calibri"/>
+          <w:sz w:val="20"/>
+          <w:lang w:val="en-US" w:eastAsia="en-US"/>
+        </w:rPr>
+        <w:t>A</w:t>
+      </w:r>
+      <w:r>
+        <w:rPr>
+          <w:rFonts w:ascii="Calibri" w:eastAsia="Abadi" w:hAnsi="Calibri" w:cs="Calibri"/>
+          <w:sz w:val="20"/>
+          <w:lang w:val="en-US" w:eastAsia="en-US"/>
+        </w:rPr>
+        <w:t>360</w:t>
+      </w:r>
+      <w:r>
+        <w:rPr>
+          <w:rFonts w:ascii="Calibri" w:eastAsia="Abadi" w:hAnsi="Calibri" w:cs="Calibri"/>
+          <w:sz w:val="20"/>
+          <w:lang w:val="en-US" w:eastAsia="en-US"/>
+        </w:rPr>
+        <w:t xml:space="preserve">  Docs,  Procore,  Box,  Trimble,  Lidar,  Matterport,  Microsoft Word, PowerPoint,  Outlook,  Excel</w:t>
       </w:r>
     </w:p>
     <w:p>
@@ -691,6 +991,7 @@
           <w:lang w:val="en-US"/>
         </w:rPr>
       </w:pPr>
+      <w:proofErr w:type="spellStart"/>
       <w:r>
         <w:rPr>
           <w:rFonts w:eastAsia="Abadi" w:cs="Calibri"/>
@@ -698,6 +999,45 @@
           <w:szCs w:val="20"/>
           <w:lang w:val="en-US"/>
         </w:rPr>
+        <w:t>MERN</w:t>
+      </w:r>
+      <w:proofErr w:type="spellEnd"/>
+      <w:r>
+        <w:rPr>
+          <w:rFonts w:eastAsia="Abadi" w:cs="Calibri"/>
+          <w:sz w:val="20"/>
+          <w:szCs w:val="20"/>
+          <w:lang w:val="en-US"/>
+        </w:rPr>
+        <w:t xml:space="preserve"> </w:t>
+      </w:r>
+      <w:proofErr w:type="spellStart"/>
+      <w:r>
+        <w:rPr>
+          <w:rFonts w:eastAsia="Abadi" w:cs="Calibri"/>
+          <w:sz w:val="20"/>
+          <w:szCs w:val="20"/>
+          <w:lang w:val="en-US"/>
+        </w:rPr>
+        <w:t>Fullstack</w:t>
+      </w:r>
+      <w:proofErr w:type="spellEnd"/>
+      <w:r>
+        <w:rPr>
+          <w:rFonts w:eastAsia="Abadi" w:cs="Calibri"/>
+          <w:sz w:val="20"/>
+          <w:szCs w:val="20"/>
+          <w:lang w:val="en-US"/>
+        </w:rPr>
+        <w:t xml:space="preserve"> Software Development | </w:t>
+      </w:r>
+      <w:r>
+        <w:rPr>
+          <w:rFonts w:eastAsia="Abadi" w:cs="Calibri"/>
+          <w:sz w:val="20"/>
+          <w:szCs w:val="20"/>
+          <w:lang w:val="en-US"/>
+        </w:rPr>
         <w:t>Project Management | Project Plan</w:t>
       </w:r>
       <w:r>
@@ -824,7 +1164,25 @@
           <w:szCs w:val="20"/>
           <w:lang w:val="en-US"/>
         </w:rPr>
-        <w:t xml:space="preserve"> | Engineering Design | Project Lifecycle | Inventory Controls | Profit and Loss Management | Resource </w:t>
+        <w:t xml:space="preserve"> | </w:t>
+      </w:r>
+      <w:r>
+        <w:rPr>
+          <w:rFonts w:eastAsia="Abadi" w:cs="Calibri"/>
+          <w:sz w:val="20"/>
+          <w:szCs w:val="20"/>
+          <w:lang w:val="en-US"/>
+        </w:rPr>
+        <w:t xml:space="preserve">Mechanical </w:t>
+      </w:r>
+      <w:r>
+        <w:rPr>
+          <w:rFonts w:eastAsia="Abadi" w:cs="Calibri"/>
+          <w:sz w:val="20"/>
+          <w:szCs w:val="20"/>
+          <w:lang w:val="en-US"/>
+        </w:rPr>
+        <w:t xml:space="preserve">Engineering Design | Project Lifecycle | Inventory Controls | Profit and Loss Management | Resource </w:t>
       </w:r>
       <w:r>
         <w:rPr>
@@ -916,535 +1274,6 @@
         </w:rPr>
       </w:pPr>
       <w:bookmarkStart w:id="1" w:name="_Hlk46138846"/>
-    </w:p>
-    <w:p>
-      <w:pPr>
-        <w:pBdr>
-          <w:bottom w:val="single" w:sz="12" w:space="1" w:color="002060"/>
-        </w:pBdr>
-        <w:spacing w:after="60" w:line="252" w:lineRule="auto"/>
-        <w:jc w:val="center"/>
-        <w:rPr>
-          <w:rFonts w:ascii="Segoe UI" w:eastAsia="Arial Nova Cond" w:hAnsi="Segoe UI" w:cs="Segoe UI"/>
-          <w:b/>
-          <w:bCs/>
-          <w:color w:val="000000"/>
-          <w:spacing w:val="20"/>
-          <w:sz w:val="19"/>
-          <w:szCs w:val="19"/>
-          <w:lang w:val="en-US"/>
-        </w:rPr>
-      </w:pPr>
-      <w:hyperlink r:id="rId11" w:history="1">
-        <w:r>
-          <w:rPr>
-            <w:rStyle w:val="Hyperlink"/>
-            <w:rFonts w:ascii="Segoe UI" w:eastAsia="Arial Nova Cond" w:hAnsi="Segoe UI" w:cs="Segoe UI"/>
-            <w:b/>
-            <w:bCs/>
-            <w:spacing w:val="20"/>
-            <w:sz w:val="19"/>
-            <w:szCs w:val="19"/>
-            <w:lang w:val="en-US"/>
-          </w:rPr>
-          <w:t>P</w:t>
-        </w:r>
-        <w:r>
-          <w:rPr>
-            <w:rStyle w:val="Hyperlink"/>
-            <w:rFonts w:ascii="Segoe UI" w:eastAsia="Arial Nova Cond" w:hAnsi="Segoe UI" w:cs="Segoe UI"/>
-            <w:b/>
-            <w:bCs/>
-            <w:spacing w:val="20"/>
-            <w:sz w:val="19"/>
-            <w:szCs w:val="19"/>
-            <w:lang w:val="en-US"/>
-          </w:rPr>
-          <w:t>ORTFOLIO</w:t>
-        </w:r>
-      </w:hyperlink>
-    </w:p>
-    <w:tbl>
-      <w:tblPr>
-        <w:tblStyle w:val="PlainTable4"/>
-        <w:tblW w:w="0" w:type="auto"/>
-        <w:tblLook w:val="06A0" w:firstRow="1" w:lastRow="0" w:firstColumn="1" w:lastColumn="0" w:noHBand="1" w:noVBand="1"/>
-      </w:tblPr>
-      <w:tblGrid>
-        <w:gridCol w:w="3623"/>
-        <w:gridCol w:w="3623"/>
-        <w:gridCol w:w="3624"/>
-      </w:tblGrid>
-      <w:tr>
-        <w:trPr>
-          <w:cnfStyle w:val="100000000000" w:firstRow="1" w:lastRow="0" w:firstColumn="0" w:lastColumn="0" w:oddVBand="0" w:evenVBand="0" w:oddHBand="0" w:evenHBand="0" w:firstRowFirstColumn="0" w:firstRowLastColumn="0" w:lastRowFirstColumn="0" w:lastRowLastColumn="0"/>
-        </w:trPr>
-        <w:tc>
-          <w:tcPr>
-            <w:cnfStyle w:val="001000000000" w:firstRow="0" w:lastRow="0" w:firstColumn="1" w:lastColumn="0" w:oddVBand="0" w:evenVBand="0" w:oddHBand="0" w:evenHBand="0" w:firstRowFirstColumn="0" w:firstRowLastColumn="0" w:lastRowFirstColumn="0" w:lastRowLastColumn="0"/>
-            <w:tcW w:w="3623" w:type="dxa"/>
-          </w:tcPr>
-          <w:p>
-            <w:pPr>
-              <w:jc w:val="center"/>
-            </w:pPr>
-            <w:r>
-              <w:t xml:space="preserve">The </w:t>
-            </w:r>
-            <w:proofErr w:type="spellStart"/>
-            <w:r>
-              <w:t>Travel</w:t>
-            </w:r>
-            <w:proofErr w:type="spellEnd"/>
-            <w:r>
-              <w:t xml:space="preserve"> Center</w:t>
-            </w:r>
-          </w:p>
-        </w:tc>
-        <w:tc>
-          <w:tcPr>
-            <w:tcW w:w="3623" w:type="dxa"/>
-          </w:tcPr>
-          <w:p>
-            <w:pPr>
-              <w:jc w:val="center"/>
-              <w:cnfStyle w:val="100000000000" w:firstRow="1" w:lastRow="0" w:firstColumn="0" w:lastColumn="0" w:oddVBand="0" w:evenVBand="0" w:oddHBand="0" w:evenHBand="0" w:firstRowFirstColumn="0" w:firstRowLastColumn="0" w:lastRowFirstColumn="0" w:lastRowLastColumn="0"/>
-            </w:pPr>
-            <w:proofErr w:type="spellStart"/>
-            <w:r>
-              <w:t>Weather</w:t>
-            </w:r>
-            <w:proofErr w:type="spellEnd"/>
-            <w:r>
-              <w:t xml:space="preserve"> Dashboard</w:t>
-            </w:r>
-          </w:p>
-        </w:tc>
-        <w:tc>
-          <w:tcPr>
-            <w:tcW w:w="3624" w:type="dxa"/>
-          </w:tcPr>
-          <w:p>
-            <w:pPr>
-              <w:jc w:val="center"/>
-              <w:cnfStyle w:val="100000000000" w:firstRow="1" w:lastRow="0" w:firstColumn="0" w:lastColumn="0" w:oddVBand="0" w:evenVBand="0" w:oddHBand="0" w:evenHBand="0" w:firstRowFirstColumn="0" w:firstRowLastColumn="0" w:lastRowFirstColumn="0" w:lastRowLastColumn="0"/>
-            </w:pPr>
-            <w:r>
-              <w:t xml:space="preserve">Work Day </w:t>
-            </w:r>
-            <w:proofErr w:type="spellStart"/>
-            <w:r>
-              <w:t>Scheduler</w:t>
-            </w:r>
-            <w:proofErr w:type="spellEnd"/>
-          </w:p>
-        </w:tc>
-      </w:tr>
-      <w:tr>
-        <w:tc>
-          <w:tcPr>
-            <w:cnfStyle w:val="001000000000" w:firstRow="0" w:lastRow="0" w:firstColumn="1" w:lastColumn="0" w:oddVBand="0" w:evenVBand="0" w:oddHBand="0" w:evenHBand="0" w:firstRowFirstColumn="0" w:firstRowLastColumn="0" w:lastRowFirstColumn="0" w:lastRowLastColumn="0"/>
-            <w:tcW w:w="3623" w:type="dxa"/>
-          </w:tcPr>
-          <w:p>
-            <w:pPr>
-              <w:rPr>
-                <w:b w:val="0"/>
-                <w:bCs w:val="0"/>
-              </w:rPr>
-            </w:pPr>
-            <w:r>
-              <w:rPr>
-                <w:b w:val="0"/>
-                <w:bCs w:val="0"/>
-              </w:rPr>
-              <w:t xml:space="preserve">Server API </w:t>
-            </w:r>
-            <w:proofErr w:type="spellStart"/>
-            <w:r>
-              <w:rPr>
-                <w:b w:val="0"/>
-                <w:bCs w:val="0"/>
-              </w:rPr>
-              <w:t>fetch</w:t>
-            </w:r>
-            <w:proofErr w:type="spellEnd"/>
-            <w:r>
-              <w:rPr>
-                <w:b w:val="0"/>
-                <w:bCs w:val="0"/>
-              </w:rPr>
-              <w:t xml:space="preserve"> </w:t>
-            </w:r>
-            <w:proofErr w:type="spellStart"/>
-            <w:r>
-              <w:rPr>
-                <w:b w:val="0"/>
-                <w:bCs w:val="0"/>
-              </w:rPr>
-              <w:t>project</w:t>
-            </w:r>
-            <w:proofErr w:type="spellEnd"/>
-            <w:r>
-              <w:rPr>
-                <w:b w:val="0"/>
-                <w:bCs w:val="0"/>
-              </w:rPr>
-              <w:t xml:space="preserve"> </w:t>
-            </w:r>
-            <w:proofErr w:type="spellStart"/>
-            <w:r>
-              <w:rPr>
-                <w:b w:val="0"/>
-                <w:bCs w:val="0"/>
-              </w:rPr>
-              <w:t>providing</w:t>
-            </w:r>
-            <w:proofErr w:type="spellEnd"/>
-            <w:r>
-              <w:rPr>
-                <w:b w:val="0"/>
-                <w:bCs w:val="0"/>
-              </w:rPr>
-              <w:t xml:space="preserve"> </w:t>
-            </w:r>
-            <w:proofErr w:type="spellStart"/>
-            <w:r>
-              <w:rPr>
-                <w:b w:val="0"/>
-                <w:bCs w:val="0"/>
-              </w:rPr>
-              <w:t>various</w:t>
-            </w:r>
-            <w:proofErr w:type="spellEnd"/>
-            <w:r>
-              <w:rPr>
-                <w:b w:val="0"/>
-                <w:bCs w:val="0"/>
-              </w:rPr>
-              <w:t xml:space="preserve"> </w:t>
-            </w:r>
-            <w:proofErr w:type="spellStart"/>
-            <w:r>
-              <w:rPr>
-                <w:b w:val="0"/>
-                <w:bCs w:val="0"/>
-              </w:rPr>
-              <w:t>geolocation</w:t>
-            </w:r>
-            <w:proofErr w:type="spellEnd"/>
-            <w:r>
-              <w:rPr>
-                <w:b w:val="0"/>
-                <w:bCs w:val="0"/>
-              </w:rPr>
-              <w:t xml:space="preserve"> </w:t>
-            </w:r>
-            <w:proofErr w:type="spellStart"/>
-            <w:r>
-              <w:rPr>
-                <w:b w:val="0"/>
-                <w:bCs w:val="0"/>
-              </w:rPr>
-              <w:t>based</w:t>
-            </w:r>
-            <w:proofErr w:type="spellEnd"/>
-            <w:r>
-              <w:rPr>
-                <w:b w:val="0"/>
-                <w:bCs w:val="0"/>
-              </w:rPr>
-              <w:t xml:space="preserve"> information in real time.</w:t>
-            </w:r>
-          </w:p>
-        </w:tc>
-        <w:tc>
-          <w:tcPr>
-            <w:tcW w:w="3623" w:type="dxa"/>
-          </w:tcPr>
-          <w:p>
-            <w:pPr>
-              <w:cnfStyle w:val="000000000000" w:firstRow="0" w:lastRow="0" w:firstColumn="0" w:lastColumn="0" w:oddVBand="0" w:evenVBand="0" w:oddHBand="0" w:evenHBand="0" w:firstRowFirstColumn="0" w:firstRowLastColumn="0" w:lastRowFirstColumn="0" w:lastRowLastColumn="0"/>
-              <w:rPr>
-                <w:b/>
-                <w:bCs/>
-              </w:rPr>
-            </w:pPr>
-            <w:proofErr w:type="spellStart"/>
-            <w:r>
-              <w:t>Weather</w:t>
-            </w:r>
-            <w:proofErr w:type="spellEnd"/>
-            <w:r>
-              <w:t xml:space="preserve"> </w:t>
-            </w:r>
-            <w:proofErr w:type="spellStart"/>
-            <w:r>
-              <w:t>forecasts</w:t>
-            </w:r>
-            <w:proofErr w:type="spellEnd"/>
-            <w:r>
-              <w:t xml:space="preserve"> </w:t>
-            </w:r>
-            <w:proofErr w:type="spellStart"/>
-            <w:r>
-              <w:t>provided</w:t>
-            </w:r>
-            <w:proofErr w:type="spellEnd"/>
-            <w:r>
-              <w:t xml:space="preserve"> per city </w:t>
-            </w:r>
-            <w:proofErr w:type="spellStart"/>
-            <w:r>
-              <w:t>searched</w:t>
-            </w:r>
-            <w:proofErr w:type="spellEnd"/>
-            <w:r>
-              <w:t>.</w:t>
-            </w:r>
-          </w:p>
-        </w:tc>
-        <w:tc>
-          <w:tcPr>
-            <w:tcW w:w="3624" w:type="dxa"/>
-          </w:tcPr>
-          <w:p>
-            <w:pPr>
-              <w:cnfStyle w:val="000000000000" w:firstRow="0" w:lastRow="0" w:firstColumn="0" w:lastColumn="0" w:oddVBand="0" w:evenVBand="0" w:oddHBand="0" w:evenHBand="0" w:firstRowFirstColumn="0" w:firstRowLastColumn="0" w:lastRowFirstColumn="0" w:lastRowLastColumn="0"/>
-            </w:pPr>
-            <w:r>
-              <w:t xml:space="preserve">Set </w:t>
-            </w:r>
-            <w:proofErr w:type="spellStart"/>
-            <w:r>
-              <w:t>priorities</w:t>
-            </w:r>
-            <w:proofErr w:type="spellEnd"/>
-            <w:r>
-              <w:t xml:space="preserve"> by </w:t>
-            </w:r>
-            <w:proofErr w:type="spellStart"/>
-            <w:r>
-              <w:t>each</w:t>
-            </w:r>
-            <w:proofErr w:type="spellEnd"/>
-            <w:r>
-              <w:t xml:space="preserve"> one </w:t>
-            </w:r>
-            <w:proofErr w:type="spellStart"/>
-            <w:r>
-              <w:t>hour</w:t>
-            </w:r>
-            <w:proofErr w:type="spellEnd"/>
-            <w:r>
-              <w:t xml:space="preserve"> block of </w:t>
-            </w:r>
-            <w:proofErr w:type="spellStart"/>
-            <w:r>
-              <w:t>your</w:t>
-            </w:r>
-            <w:proofErr w:type="spellEnd"/>
-            <w:r>
-              <w:t xml:space="preserve"> </w:t>
-            </w:r>
-            <w:proofErr w:type="spellStart"/>
-            <w:r>
-              <w:t>work</w:t>
-            </w:r>
-            <w:proofErr w:type="spellEnd"/>
-            <w:r>
-              <w:t xml:space="preserve"> </w:t>
-            </w:r>
-            <w:proofErr w:type="spellStart"/>
-            <w:r>
-              <w:t>day</w:t>
-            </w:r>
-            <w:proofErr w:type="spellEnd"/>
-            <w:r>
-              <w:t xml:space="preserve">, memory </w:t>
-            </w:r>
-            <w:proofErr w:type="spellStart"/>
-            <w:r>
-              <w:t>remains</w:t>
-            </w:r>
-            <w:proofErr w:type="spellEnd"/>
-            <w:r>
-              <w:t xml:space="preserve"> persistant.</w:t>
-            </w:r>
-          </w:p>
-        </w:tc>
-      </w:tr>
-      <w:tr>
-        <w:tc>
-          <w:tcPr>
-            <w:cnfStyle w:val="001000000000" w:firstRow="0" w:lastRow="0" w:firstColumn="1" w:lastColumn="0" w:oddVBand="0" w:evenVBand="0" w:oddHBand="0" w:evenHBand="0" w:firstRowFirstColumn="0" w:firstRowLastColumn="0" w:lastRowFirstColumn="0" w:lastRowLastColumn="0"/>
-            <w:tcW w:w="3623" w:type="dxa"/>
-          </w:tcPr>
-          <w:p>
-            <w:pPr>
-              <w:jc w:val="center"/>
-              <w:rPr>
-                <w:b w:val="0"/>
-                <w:bCs w:val="0"/>
-              </w:rPr>
-            </w:pPr>
-            <w:hyperlink r:id="rId12" w:history="1">
-              <w:r>
-                <w:rPr>
-                  <w:rStyle w:val="Hyperlink"/>
-                  <w:b w:val="0"/>
-                  <w:bCs w:val="0"/>
-                </w:rPr>
-                <w:t>Repo</w:t>
-              </w:r>
-            </w:hyperlink>
-          </w:p>
-        </w:tc>
-        <w:tc>
-          <w:tcPr>
-            <w:tcW w:w="3623" w:type="dxa"/>
-          </w:tcPr>
-          <w:p>
-            <w:pPr>
-              <w:jc w:val="center"/>
-              <w:cnfStyle w:val="000000000000" w:firstRow="0" w:lastRow="0" w:firstColumn="0" w:lastColumn="0" w:oddVBand="0" w:evenVBand="0" w:oddHBand="0" w:evenHBand="0" w:firstRowFirstColumn="0" w:firstRowLastColumn="0" w:lastRowFirstColumn="0" w:lastRowLastColumn="0"/>
-              <w:rPr>
-                <w:b/>
-                <w:bCs/>
-              </w:rPr>
-            </w:pPr>
-            <w:hyperlink r:id="rId13" w:history="1">
-              <w:r>
-                <w:rPr>
-                  <w:rStyle w:val="Hyperlink"/>
-                </w:rPr>
-                <w:t>Repo</w:t>
-              </w:r>
-            </w:hyperlink>
-          </w:p>
-        </w:tc>
-        <w:tc>
-          <w:tcPr>
-            <w:tcW w:w="3624" w:type="dxa"/>
-          </w:tcPr>
-          <w:p>
-            <w:pPr>
-              <w:jc w:val="center"/>
-              <w:cnfStyle w:val="000000000000" w:firstRow="0" w:lastRow="0" w:firstColumn="0" w:lastColumn="0" w:oddVBand="0" w:evenVBand="0" w:oddHBand="0" w:evenHBand="0" w:firstRowFirstColumn="0" w:firstRowLastColumn="0" w:lastRowFirstColumn="0" w:lastRowLastColumn="0"/>
-              <w:rPr>
-                <w:b/>
-                <w:bCs/>
-              </w:rPr>
-            </w:pPr>
-            <w:hyperlink r:id="rId14" w:history="1">
-              <w:r>
-                <w:rPr>
-                  <w:rStyle w:val="Hyperlink"/>
-                </w:rPr>
-                <w:t>Repo</w:t>
-              </w:r>
-            </w:hyperlink>
-          </w:p>
-        </w:tc>
-      </w:tr>
-      <w:tr>
-        <w:tc>
-          <w:tcPr>
-            <w:cnfStyle w:val="001000000000" w:firstRow="0" w:lastRow="0" w:firstColumn="1" w:lastColumn="0" w:oddVBand="0" w:evenVBand="0" w:oddHBand="0" w:evenHBand="0" w:firstRowFirstColumn="0" w:firstRowLastColumn="0" w:lastRowFirstColumn="0" w:lastRowLastColumn="0"/>
-            <w:tcW w:w="3623" w:type="dxa"/>
-          </w:tcPr>
-          <w:p>
-            <w:pPr>
-              <w:jc w:val="center"/>
-              <w:rPr>
-                <w:b w:val="0"/>
-                <w:bCs w:val="0"/>
-              </w:rPr>
-            </w:pPr>
-            <w:hyperlink r:id="rId15" w:history="1">
-              <w:proofErr w:type="spellStart"/>
-              <w:r>
-                <w:rPr>
-                  <w:rStyle w:val="Hyperlink"/>
-                  <w:b w:val="0"/>
-                  <w:bCs w:val="0"/>
-                </w:rPr>
-                <w:t>Deployment</w:t>
-              </w:r>
-              <w:proofErr w:type="spellEnd"/>
-            </w:hyperlink>
-          </w:p>
-        </w:tc>
-        <w:tc>
-          <w:tcPr>
-            <w:tcW w:w="3623" w:type="dxa"/>
-          </w:tcPr>
-          <w:p>
-            <w:pPr>
-              <w:jc w:val="center"/>
-              <w:cnfStyle w:val="000000000000" w:firstRow="0" w:lastRow="0" w:firstColumn="0" w:lastColumn="0" w:oddVBand="0" w:evenVBand="0" w:oddHBand="0" w:evenHBand="0" w:firstRowFirstColumn="0" w:firstRowLastColumn="0" w:lastRowFirstColumn="0" w:lastRowLastColumn="0"/>
-              <w:rPr>
-                <w:b/>
-                <w:bCs/>
-              </w:rPr>
-            </w:pPr>
-            <w:hyperlink r:id="rId16" w:history="1">
-              <w:proofErr w:type="spellStart"/>
-              <w:r>
-                <w:rPr>
-                  <w:rStyle w:val="Hyperlink"/>
-                </w:rPr>
-                <w:t>Deployment</w:t>
-              </w:r>
-              <w:proofErr w:type="spellEnd"/>
-            </w:hyperlink>
-          </w:p>
-        </w:tc>
-        <w:tc>
-          <w:tcPr>
-            <w:tcW w:w="3624" w:type="dxa"/>
-            <w:shd w:val="clear" w:color="auto" w:fill="auto"/>
-          </w:tcPr>
-          <w:p>
-            <w:pPr>
-              <w:jc w:val="center"/>
-              <w:cnfStyle w:val="000000000000" w:firstRow="0" w:lastRow="0" w:firstColumn="0" w:lastColumn="0" w:oddVBand="0" w:evenVBand="0" w:oddHBand="0" w:evenHBand="0" w:firstRowFirstColumn="0" w:firstRowLastColumn="0" w:lastRowFirstColumn="0" w:lastRowLastColumn="0"/>
-              <w:rPr>
-                <w:b/>
-                <w:bCs/>
-              </w:rPr>
-            </w:pPr>
-            <w:hyperlink r:id="rId17" w:history="1">
-              <w:proofErr w:type="spellStart"/>
-              <w:r>
-                <w:rPr>
-                  <w:rStyle w:val="Hyperlink"/>
-                </w:rPr>
-                <w:t>Deployment</w:t>
-              </w:r>
-              <w:proofErr w:type="spellEnd"/>
-            </w:hyperlink>
-          </w:p>
-        </w:tc>
-      </w:tr>
-    </w:tbl>
-    <w:p>
-      <w:pPr>
-        <w:pBdr>
-          <w:bottom w:val="single" w:sz="12" w:space="1" w:color="002060"/>
-        </w:pBdr>
-        <w:spacing w:after="60" w:line="252" w:lineRule="auto"/>
-        <w:rPr>
-          <w:rFonts w:ascii="Segoe UI" w:eastAsia="Arial Nova Cond" w:hAnsi="Segoe UI" w:cs="Segoe UI"/>
-          <w:b/>
-          <w:bCs/>
-          <w:color w:val="000000"/>
-          <w:spacing w:val="20"/>
-          <w:sz w:val="19"/>
-          <w:szCs w:val="19"/>
-          <w:lang w:val="en-US"/>
-        </w:rPr>
-      </w:pPr>
     </w:p>
     <w:p>
       <w:pPr>
@@ -1715,88 +1544,43 @@
           <w:szCs w:val="20"/>
           <w:lang w:val="en-US"/>
         </w:rPr>
-        <w:t>Direct preconstruction activities, budget estimates, and staffing requirements in accordanc</w:t>
-      </w:r>
-      <w:r>
-        <w:rPr>
-          <w:rFonts w:eastAsia="Wingdings" w:cs="Calibri"/>
-          <w:sz w:val="20"/>
-          <w:szCs w:val="20"/>
-          <w:lang w:val="en-US"/>
-        </w:rPr>
-        <w:t xml:space="preserve">e </w:t>
-      </w:r>
-      <w:r>
-        <w:rPr>
-          <w:rFonts w:eastAsia="Wingdings" w:cs="Calibri"/>
-          <w:sz w:val="20"/>
-          <w:szCs w:val="20"/>
-          <w:lang w:val="en-US"/>
-        </w:rPr>
-        <w:t>with the defined project scoping and scheduling</w:t>
-      </w:r>
-      <w:r>
-        <w:rPr>
-          <w:rFonts w:eastAsia="Wingdings" w:cs="Calibri"/>
-          <w:sz w:val="20"/>
-          <w:szCs w:val="20"/>
-          <w:lang w:val="en-US"/>
-        </w:rPr>
-        <w:t xml:space="preserve">; prepare periodic </w:t>
-      </w:r>
-      <w:r>
-        <w:rPr>
-          <w:rFonts w:eastAsia="Wingdings" w:cs="Calibri"/>
-          <w:sz w:val="20"/>
-          <w:szCs w:val="20"/>
-          <w:lang w:val="en-US"/>
-        </w:rPr>
-        <w:t xml:space="preserve">status </w:t>
-      </w:r>
-      <w:r>
-        <w:rPr>
-          <w:rFonts w:eastAsia="Wingdings" w:cs="Calibri"/>
-          <w:sz w:val="20"/>
-          <w:szCs w:val="20"/>
-          <w:lang w:val="en-US"/>
-        </w:rPr>
-        <w:t xml:space="preserve">reports to </w:t>
-      </w:r>
-      <w:r>
-        <w:rPr>
-          <w:rFonts w:eastAsia="Wingdings" w:cs="Calibri"/>
-          <w:sz w:val="20"/>
-          <w:szCs w:val="20"/>
-          <w:lang w:val="en-US"/>
-        </w:rPr>
-        <w:t>communicate</w:t>
-      </w:r>
-      <w:r>
-        <w:rPr>
-          <w:rFonts w:eastAsia="Wingdings" w:cs="Calibri"/>
-          <w:sz w:val="20"/>
-          <w:szCs w:val="20"/>
-          <w:lang w:val="en-US"/>
-        </w:rPr>
-        <w:t xml:space="preserve"> project </w:t>
-      </w:r>
-      <w:r>
-        <w:rPr>
-          <w:rFonts w:eastAsia="Wingdings" w:cs="Calibri"/>
-          <w:sz w:val="20"/>
-          <w:szCs w:val="20"/>
-          <w:lang w:val="en-US"/>
-        </w:rPr>
-        <w:t>scopes</w:t>
-      </w:r>
-      <w:r>
-        <w:rPr>
-          <w:rFonts w:eastAsia="Wingdings" w:cs="Calibri"/>
-          <w:sz w:val="20"/>
-          <w:szCs w:val="20"/>
-          <w:lang w:val="en-US"/>
-        </w:rPr>
-        <w:t xml:space="preserve"> and ensure project safety.</w:t>
+        <w:t>Write</w:t>
+      </w:r>
+      <w:r>
+        <w:rPr>
+          <w:rFonts w:eastAsia="Wingdings" w:cs="Calibri"/>
+          <w:sz w:val="20"/>
+          <w:szCs w:val="20"/>
+          <w:lang w:val="en-US"/>
+        </w:rPr>
+        <w:t xml:space="preserve"> </w:t>
+      </w:r>
+      <w:r>
+        <w:rPr>
+          <w:rFonts w:eastAsia="Wingdings" w:cs="Calibri"/>
+          <w:sz w:val="20"/>
+          <w:szCs w:val="20"/>
+          <w:lang w:val="en-US"/>
+        </w:rPr>
+        <w:t>scripts for Autodesk software</w:t>
+      </w:r>
+      <w:r>
+        <w:rPr>
+          <w:rFonts w:eastAsia="Wingdings" w:cs="Calibri"/>
+          <w:sz w:val="20"/>
+          <w:szCs w:val="20"/>
+          <w:lang w:val="en-US"/>
+        </w:rPr>
+        <w:t xml:space="preserve"> using Lisp, VB, and Dynamo</w:t>
+      </w:r>
+      <w:r>
+        <w:rPr>
+          <w:rFonts w:eastAsia="Wingdings" w:cs="Calibri"/>
+          <w:sz w:val="20"/>
+          <w:szCs w:val="20"/>
+          <w:lang w:val="en-US"/>
+        </w:rPr>
+        <w:t xml:space="preserve"> to improve BIM departmental efficiencies.</w:t>
       </w:r>
     </w:p>
     <w:p>
@@ -1824,16 +1608,90 @@
           <w:szCs w:val="20"/>
           <w:lang w:val="en-US"/>
         </w:rPr>
-        <w:t xml:space="preserve">Manage estimating, engineering, and preconstruction activities for increased operations efficiency, facilitating supported business development objectives by </w:t>
-      </w:r>
-      <w:r>
-        <w:rPr>
-          <w:rFonts w:eastAsia="Wingdings" w:cs="Calibri"/>
-          <w:sz w:val="20"/>
-          <w:szCs w:val="20"/>
-          <w:lang w:val="en-US"/>
-        </w:rPr>
-        <w:t>satisfying</w:t>
+        <w:t xml:space="preserve">Develop </w:t>
+      </w:r>
+      <w:proofErr w:type="spellStart"/>
+      <w:r>
+        <w:rPr>
+          <w:rFonts w:eastAsia="Wingdings" w:cs="Calibri"/>
+          <w:sz w:val="20"/>
+          <w:szCs w:val="20"/>
+          <w:lang w:val="en-US"/>
+        </w:rPr>
+        <w:t>S</w:t>
+      </w:r>
+      <w:r>
+        <w:rPr>
+          <w:rFonts w:eastAsia="Wingdings" w:cs="Calibri"/>
+          <w:sz w:val="20"/>
+          <w:szCs w:val="20"/>
+          <w:lang w:val="en-US"/>
+        </w:rPr>
+        <w:t>harepoint</w:t>
+      </w:r>
+      <w:proofErr w:type="spellEnd"/>
+      <w:r>
+        <w:rPr>
+          <w:rFonts w:eastAsia="Wingdings" w:cs="Calibri"/>
+          <w:sz w:val="20"/>
+          <w:szCs w:val="20"/>
+          <w:lang w:val="en-US"/>
+        </w:rPr>
+        <w:t xml:space="preserve"> architecture, introduce Microsoft Teams, manage Active Directory</w:t>
+      </w:r>
+      <w:r>
+        <w:rPr>
+          <w:rFonts w:eastAsia="Wingdings" w:cs="Calibri"/>
+          <w:sz w:val="20"/>
+          <w:szCs w:val="20"/>
+          <w:lang w:val="en-US"/>
+        </w:rPr>
+        <w:t>,</w:t>
+      </w:r>
+      <w:r>
+        <w:rPr>
+          <w:rFonts w:eastAsia="Wingdings" w:cs="Calibri"/>
+          <w:sz w:val="20"/>
+          <w:szCs w:val="20"/>
+          <w:lang w:val="en-US"/>
+        </w:rPr>
+        <w:t xml:space="preserve"> and maintain</w:t>
+      </w:r>
+      <w:r>
+        <w:rPr>
+          <w:rFonts w:eastAsia="Wingdings" w:cs="Calibri"/>
+          <w:sz w:val="20"/>
+          <w:szCs w:val="20"/>
+          <w:lang w:val="en-US"/>
+        </w:rPr>
+        <w:t xml:space="preserve"> tiered </w:t>
+      </w:r>
+      <w:r>
+        <w:rPr>
+          <w:rFonts w:eastAsia="Wingdings" w:cs="Calibri"/>
+          <w:sz w:val="20"/>
+          <w:szCs w:val="20"/>
+          <w:lang w:val="en-US"/>
+        </w:rPr>
+        <w:t xml:space="preserve">cloud </w:t>
+      </w:r>
+      <w:r>
+        <w:rPr>
+          <w:rFonts w:eastAsia="Wingdings" w:cs="Calibri"/>
+          <w:sz w:val="20"/>
+          <w:szCs w:val="20"/>
+          <w:lang w:val="en-US"/>
+        </w:rPr>
+        <w:t>security</w:t>
+      </w:r>
+      <w:r>
+        <w:rPr>
+          <w:rFonts w:eastAsia="Wingdings" w:cs="Calibri"/>
+          <w:sz w:val="20"/>
+          <w:szCs w:val="20"/>
+          <w:lang w:val="en-US"/>
+        </w:rPr>
+        <w:t xml:space="preserve"> and permission protocols</w:t>
       </w:r>
       <w:r>
         <w:rPr>
@@ -1851,16 +1709,81 @@
           <w:szCs w:val="20"/>
           <w:lang w:val="en-US"/>
         </w:rPr>
-        <w:t>key metric across</w:t>
-      </w:r>
-      <w:r>
-        <w:rPr>
-          <w:rFonts w:eastAsia="Wingdings" w:cs="Calibri"/>
-          <w:sz w:val="20"/>
-          <w:szCs w:val="20"/>
-          <w:lang w:val="en-US"/>
-        </w:rPr>
-        <w:t xml:space="preserve"> the company.</w:t>
+        <w:t>for</w:t>
+      </w:r>
+      <w:r>
+        <w:rPr>
+          <w:rFonts w:eastAsia="Wingdings" w:cs="Calibri"/>
+          <w:sz w:val="20"/>
+          <w:szCs w:val="20"/>
+          <w:lang w:val="en-US"/>
+        </w:rPr>
+        <w:t xml:space="preserve"> </w:t>
+      </w:r>
+      <w:proofErr w:type="spellStart"/>
+      <w:r>
+        <w:rPr>
+          <w:rFonts w:eastAsia="Wingdings" w:cs="Calibri"/>
+          <w:sz w:val="20"/>
+          <w:szCs w:val="20"/>
+          <w:lang w:val="en-US"/>
+        </w:rPr>
+        <w:t>company wide</w:t>
+      </w:r>
+      <w:proofErr w:type="spellEnd"/>
+      <w:r>
+        <w:rPr>
+          <w:rFonts w:eastAsia="Wingdings" w:cs="Calibri"/>
+          <w:sz w:val="20"/>
+          <w:szCs w:val="20"/>
+          <w:lang w:val="en-US"/>
+        </w:rPr>
+        <w:t xml:space="preserve"> </w:t>
+      </w:r>
+      <w:r>
+        <w:rPr>
+          <w:rFonts w:eastAsia="Wingdings" w:cs="Calibri"/>
+          <w:sz w:val="20"/>
+          <w:szCs w:val="20"/>
+          <w:lang w:val="en-US"/>
+        </w:rPr>
+        <w:t>inter</w:t>
+      </w:r>
+      <w:r>
+        <w:rPr>
+          <w:rFonts w:eastAsia="Wingdings" w:cs="Calibri"/>
+          <w:sz w:val="20"/>
+          <w:szCs w:val="20"/>
+          <w:lang w:val="en-US"/>
+        </w:rPr>
+        <w:t>/intra-</w:t>
+      </w:r>
+      <w:r>
+        <w:rPr>
+          <w:rFonts w:eastAsia="Wingdings" w:cs="Calibri"/>
+          <w:sz w:val="20"/>
+          <w:szCs w:val="20"/>
+          <w:lang w:val="en-US"/>
+        </w:rPr>
+        <w:t>department</w:t>
+      </w:r>
+      <w:r>
+        <w:rPr>
+          <w:rFonts w:eastAsia="Wingdings" w:cs="Calibri"/>
+          <w:sz w:val="20"/>
+          <w:szCs w:val="20"/>
+          <w:lang w:val="en-US"/>
+        </w:rPr>
+        <w:t>al</w:t>
+      </w:r>
+      <w:r>
+        <w:rPr>
+          <w:rFonts w:eastAsia="Wingdings" w:cs="Calibri"/>
+          <w:sz w:val="20"/>
+          <w:szCs w:val="20"/>
+          <w:lang w:val="en-US"/>
+        </w:rPr>
+        <w:t xml:space="preserve"> communication.</w:t>
       </w:r>
     </w:p>
     <w:p>
@@ -1888,61 +1811,7 @@
           <w:szCs w:val="20"/>
           <w:lang w:val="en-US"/>
         </w:rPr>
-        <w:t>Lead program budgets</w:t>
-      </w:r>
-      <w:r>
-        <w:rPr>
-          <w:rFonts w:eastAsia="Wingdings" w:cs="Calibri"/>
-          <w:sz w:val="20"/>
-          <w:szCs w:val="20"/>
-          <w:lang w:val="en-US"/>
-        </w:rPr>
-        <w:t xml:space="preserve"> assembly </w:t>
-      </w:r>
-      <w:r>
-        <w:rPr>
-          <w:rFonts w:eastAsia="Wingdings" w:cs="Calibri"/>
-          <w:sz w:val="20"/>
-          <w:szCs w:val="20"/>
-          <w:lang w:val="en-US"/>
-        </w:rPr>
-        <w:t xml:space="preserve">and program management </w:t>
-      </w:r>
-      <w:r>
-        <w:rPr>
-          <w:rFonts w:eastAsia="Wingdings" w:cs="Calibri"/>
-          <w:sz w:val="20"/>
-          <w:szCs w:val="20"/>
-          <w:lang w:val="en-US"/>
-        </w:rPr>
-        <w:t>with minimal guidance; coordinate</w:t>
-      </w:r>
-      <w:r>
-        <w:rPr>
-          <w:rFonts w:eastAsia="Wingdings" w:cs="Calibri"/>
-          <w:sz w:val="20"/>
-          <w:szCs w:val="20"/>
-          <w:lang w:val="en-US"/>
-        </w:rPr>
-        <w:t xml:space="preserve"> with the project team in establishing comprehensive budget estimates</w:t>
-      </w:r>
-      <w:r>
-        <w:rPr>
-          <w:rFonts w:eastAsia="Wingdings" w:cs="Calibri"/>
-          <w:sz w:val="20"/>
-          <w:szCs w:val="20"/>
-          <w:lang w:val="en-US"/>
-        </w:rPr>
-        <w:t xml:space="preserve"> and schedules</w:t>
-      </w:r>
-      <w:r>
-        <w:rPr>
-          <w:rFonts w:eastAsia="Wingdings" w:cs="Calibri"/>
-          <w:sz w:val="20"/>
-          <w:szCs w:val="20"/>
-          <w:lang w:val="en-US"/>
-        </w:rPr>
-        <w:t xml:space="preserve"> incorporating operations standards.</w:t>
+        <w:t>Develop intricate and comprehensive spreadsheets to govern workflow process for both operations and estimating standards.</w:t>
       </w:r>
     </w:p>
     <w:p>
@@ -1970,52 +1839,7 @@
           <w:szCs w:val="20"/>
           <w:lang w:val="en-US"/>
         </w:rPr>
-        <w:t>Identify</w:t>
-      </w:r>
-      <w:r>
-        <w:rPr>
-          <w:rFonts w:eastAsia="Wingdings" w:cs="Calibri"/>
-          <w:sz w:val="20"/>
-          <w:szCs w:val="20"/>
-          <w:lang w:val="en-US"/>
-        </w:rPr>
-        <w:t xml:space="preserve"> </w:t>
-      </w:r>
-      <w:r>
-        <w:rPr>
-          <w:rFonts w:eastAsia="Wingdings" w:cs="Calibri"/>
-          <w:sz w:val="20"/>
-          <w:szCs w:val="20"/>
-          <w:lang w:val="en-US"/>
-        </w:rPr>
-        <w:t xml:space="preserve">and report </w:t>
-      </w:r>
-      <w:r>
-        <w:rPr>
-          <w:rFonts w:eastAsia="Wingdings" w:cs="Calibri"/>
-          <w:sz w:val="20"/>
-          <w:szCs w:val="20"/>
-          <w:lang w:val="en-US"/>
-        </w:rPr>
-        <w:t xml:space="preserve">risks by blending design and construction phases while developing </w:t>
-      </w:r>
-      <w:r>
-        <w:rPr>
-          <w:rFonts w:eastAsia="Wingdings" w:cs="Calibri"/>
-          <w:sz w:val="20"/>
-          <w:szCs w:val="20"/>
-          <w:lang w:val="en-US"/>
-        </w:rPr>
-        <w:t>cost</w:t>
-      </w:r>
-      <w:r>
-        <w:rPr>
-          <w:rFonts w:eastAsia="Wingdings" w:cs="Calibri"/>
-          <w:sz w:val="20"/>
-          <w:szCs w:val="20"/>
-          <w:lang w:val="en-US"/>
-        </w:rPr>
-        <w:t xml:space="preserve"> estimates and other RFP deliverables.</w:t>
+        <w:t xml:space="preserve">Provide direction and consulting services for commercial scale mechanical engineering design and constructability review. </w:t>
       </w:r>
     </w:p>
     <w:p>
@@ -2043,7 +1867,88 @@
           <w:szCs w:val="20"/>
           <w:lang w:val="en-US"/>
         </w:rPr>
-        <w:t>Utilize Building Information Modeling (BIM) to design 3D modeling concepts that will streamline a facility’s mechanical systems, creating quality systems and costs savings.</w:t>
+        <w:t>Direct preconstruction activities, budget estimates, and staffing requirements in accordanc</w:t>
+      </w:r>
+      <w:r>
+        <w:rPr>
+          <w:rFonts w:eastAsia="Wingdings" w:cs="Calibri"/>
+          <w:sz w:val="20"/>
+          <w:szCs w:val="20"/>
+          <w:lang w:val="en-US"/>
+        </w:rPr>
+        <w:t xml:space="preserve">e </w:t>
+      </w:r>
+      <w:r>
+        <w:rPr>
+          <w:rFonts w:eastAsia="Wingdings" w:cs="Calibri"/>
+          <w:sz w:val="20"/>
+          <w:szCs w:val="20"/>
+          <w:lang w:val="en-US"/>
+        </w:rPr>
+        <w:t>with the defined project scoping and scheduling</w:t>
+      </w:r>
+      <w:r>
+        <w:rPr>
+          <w:rFonts w:eastAsia="Wingdings" w:cs="Calibri"/>
+          <w:sz w:val="20"/>
+          <w:szCs w:val="20"/>
+          <w:lang w:val="en-US"/>
+        </w:rPr>
+        <w:t xml:space="preserve">; prepare periodic </w:t>
+      </w:r>
+      <w:r>
+        <w:rPr>
+          <w:rFonts w:eastAsia="Wingdings" w:cs="Calibri"/>
+          <w:sz w:val="20"/>
+          <w:szCs w:val="20"/>
+          <w:lang w:val="en-US"/>
+        </w:rPr>
+        <w:t xml:space="preserve">status </w:t>
+      </w:r>
+      <w:r>
+        <w:rPr>
+          <w:rFonts w:eastAsia="Wingdings" w:cs="Calibri"/>
+          <w:sz w:val="20"/>
+          <w:szCs w:val="20"/>
+          <w:lang w:val="en-US"/>
+        </w:rPr>
+        <w:t xml:space="preserve">reports to </w:t>
+      </w:r>
+      <w:r>
+        <w:rPr>
+          <w:rFonts w:eastAsia="Wingdings" w:cs="Calibri"/>
+          <w:sz w:val="20"/>
+          <w:szCs w:val="20"/>
+          <w:lang w:val="en-US"/>
+        </w:rPr>
+        <w:t>communicate</w:t>
+      </w:r>
+      <w:r>
+        <w:rPr>
+          <w:rFonts w:eastAsia="Wingdings" w:cs="Calibri"/>
+          <w:sz w:val="20"/>
+          <w:szCs w:val="20"/>
+          <w:lang w:val="en-US"/>
+        </w:rPr>
+        <w:t xml:space="preserve"> project </w:t>
+      </w:r>
+      <w:r>
+        <w:rPr>
+          <w:rFonts w:eastAsia="Wingdings" w:cs="Calibri"/>
+          <w:sz w:val="20"/>
+          <w:szCs w:val="20"/>
+          <w:lang w:val="en-US"/>
+        </w:rPr>
+        <w:t>scopes</w:t>
+      </w:r>
+      <w:r>
+        <w:rPr>
+          <w:rFonts w:eastAsia="Wingdings" w:cs="Calibri"/>
+          <w:sz w:val="20"/>
+          <w:szCs w:val="20"/>
+          <w:lang w:val="en-US"/>
+        </w:rPr>
+        <w:t xml:space="preserve"> and ensure project safety.</w:t>
       </w:r>
     </w:p>
     <w:p>
@@ -2071,7 +1976,43 @@
           <w:szCs w:val="20"/>
           <w:lang w:val="en-US"/>
         </w:rPr>
-        <w:t>Monitor blueprint version accuracies using tables and smartphones, allowing for verification of field systems during installation.</w:t>
+        <w:t xml:space="preserve">Manage estimating, engineering, and preconstruction activities for increased operations efficiency, facilitating supported business development objectives by </w:t>
+      </w:r>
+      <w:r>
+        <w:rPr>
+          <w:rFonts w:eastAsia="Wingdings" w:cs="Calibri"/>
+          <w:sz w:val="20"/>
+          <w:szCs w:val="20"/>
+          <w:lang w:val="en-US"/>
+        </w:rPr>
+        <w:t>satisfying</w:t>
+      </w:r>
+      <w:r>
+        <w:rPr>
+          <w:rFonts w:eastAsia="Wingdings" w:cs="Calibri"/>
+          <w:sz w:val="20"/>
+          <w:szCs w:val="20"/>
+          <w:lang w:val="en-US"/>
+        </w:rPr>
+        <w:t xml:space="preserve"> </w:t>
+      </w:r>
+      <w:r>
+        <w:rPr>
+          <w:rFonts w:eastAsia="Wingdings" w:cs="Calibri"/>
+          <w:sz w:val="20"/>
+          <w:szCs w:val="20"/>
+          <w:lang w:val="en-US"/>
+        </w:rPr>
+        <w:t>key metric across</w:t>
+      </w:r>
+      <w:r>
+        <w:rPr>
+          <w:rFonts w:eastAsia="Wingdings" w:cs="Calibri"/>
+          <w:sz w:val="20"/>
+          <w:szCs w:val="20"/>
+          <w:lang w:val="en-US"/>
+        </w:rPr>
+        <w:t xml:space="preserve"> the company.</w:t>
       </w:r>
     </w:p>
     <w:p>
@@ -2099,6 +2040,217 @@
           <w:szCs w:val="20"/>
           <w:lang w:val="en-US"/>
         </w:rPr>
+        <w:t>Lead program budgets</w:t>
+      </w:r>
+      <w:r>
+        <w:rPr>
+          <w:rFonts w:eastAsia="Wingdings" w:cs="Calibri"/>
+          <w:sz w:val="20"/>
+          <w:szCs w:val="20"/>
+          <w:lang w:val="en-US"/>
+        </w:rPr>
+        <w:t xml:space="preserve"> assembly </w:t>
+      </w:r>
+      <w:r>
+        <w:rPr>
+          <w:rFonts w:eastAsia="Wingdings" w:cs="Calibri"/>
+          <w:sz w:val="20"/>
+          <w:szCs w:val="20"/>
+          <w:lang w:val="en-US"/>
+        </w:rPr>
+        <w:t xml:space="preserve">and program management </w:t>
+      </w:r>
+      <w:r>
+        <w:rPr>
+          <w:rFonts w:eastAsia="Wingdings" w:cs="Calibri"/>
+          <w:sz w:val="20"/>
+          <w:szCs w:val="20"/>
+          <w:lang w:val="en-US"/>
+        </w:rPr>
+        <w:t>with minimal guidance; coordinate</w:t>
+      </w:r>
+      <w:r>
+        <w:rPr>
+          <w:rFonts w:eastAsia="Wingdings" w:cs="Calibri"/>
+          <w:sz w:val="20"/>
+          <w:szCs w:val="20"/>
+          <w:lang w:val="en-US"/>
+        </w:rPr>
+        <w:t xml:space="preserve"> with the project team in establishing comprehensive budget estimates</w:t>
+      </w:r>
+      <w:r>
+        <w:rPr>
+          <w:rFonts w:eastAsia="Wingdings" w:cs="Calibri"/>
+          <w:sz w:val="20"/>
+          <w:szCs w:val="20"/>
+          <w:lang w:val="en-US"/>
+        </w:rPr>
+        <w:t xml:space="preserve"> and schedules</w:t>
+      </w:r>
+      <w:r>
+        <w:rPr>
+          <w:rFonts w:eastAsia="Wingdings" w:cs="Calibri"/>
+          <w:sz w:val="20"/>
+          <w:szCs w:val="20"/>
+          <w:lang w:val="en-US"/>
+        </w:rPr>
+        <w:t xml:space="preserve"> incorporating operations standards.</w:t>
+      </w:r>
+    </w:p>
+    <w:p>
+      <w:pPr>
+        <w:pStyle w:val="ListParagraph"/>
+        <w:numPr>
+          <w:ilvl w:val="0"/>
+          <w:numId w:val="28"/>
+        </w:numPr>
+        <w:suppressAutoHyphens/>
+        <w:spacing w:after="0" w:line="252" w:lineRule="auto"/>
+        <w:ind w:left="360"/>
+        <w:jc w:val="both"/>
+        <w:rPr>
+          <w:rFonts w:eastAsia="Wingdings" w:cs="Calibri"/>
+          <w:sz w:val="20"/>
+          <w:szCs w:val="20"/>
+          <w:lang w:val="en-US"/>
+        </w:rPr>
+      </w:pPr>
+      <w:r>
+        <w:rPr>
+          <w:rFonts w:eastAsia="Wingdings" w:cs="Calibri"/>
+          <w:sz w:val="20"/>
+          <w:szCs w:val="20"/>
+          <w:lang w:val="en-US"/>
+        </w:rPr>
+        <w:t>Identify</w:t>
+      </w:r>
+      <w:r>
+        <w:rPr>
+          <w:rFonts w:eastAsia="Wingdings" w:cs="Calibri"/>
+          <w:sz w:val="20"/>
+          <w:szCs w:val="20"/>
+          <w:lang w:val="en-US"/>
+        </w:rPr>
+        <w:t xml:space="preserve"> </w:t>
+      </w:r>
+      <w:r>
+        <w:rPr>
+          <w:rFonts w:eastAsia="Wingdings" w:cs="Calibri"/>
+          <w:sz w:val="20"/>
+          <w:szCs w:val="20"/>
+          <w:lang w:val="en-US"/>
+        </w:rPr>
+        <w:t xml:space="preserve">and report </w:t>
+      </w:r>
+      <w:r>
+        <w:rPr>
+          <w:rFonts w:eastAsia="Wingdings" w:cs="Calibri"/>
+          <w:sz w:val="20"/>
+          <w:szCs w:val="20"/>
+          <w:lang w:val="en-US"/>
+        </w:rPr>
+        <w:t xml:space="preserve">risks by blending design and construction phases while developing </w:t>
+      </w:r>
+      <w:r>
+        <w:rPr>
+          <w:rFonts w:eastAsia="Wingdings" w:cs="Calibri"/>
+          <w:sz w:val="20"/>
+          <w:szCs w:val="20"/>
+          <w:lang w:val="en-US"/>
+        </w:rPr>
+        <w:t>cost</w:t>
+      </w:r>
+      <w:r>
+        <w:rPr>
+          <w:rFonts w:eastAsia="Wingdings" w:cs="Calibri"/>
+          <w:sz w:val="20"/>
+          <w:szCs w:val="20"/>
+          <w:lang w:val="en-US"/>
+        </w:rPr>
+        <w:t xml:space="preserve"> estimates and other RFP deliverables.</w:t>
+      </w:r>
+    </w:p>
+    <w:p>
+      <w:pPr>
+        <w:pStyle w:val="ListParagraph"/>
+        <w:numPr>
+          <w:ilvl w:val="0"/>
+          <w:numId w:val="28"/>
+        </w:numPr>
+        <w:suppressAutoHyphens/>
+        <w:spacing w:after="0" w:line="252" w:lineRule="auto"/>
+        <w:ind w:left="360"/>
+        <w:jc w:val="both"/>
+        <w:rPr>
+          <w:rFonts w:eastAsia="Wingdings" w:cs="Calibri"/>
+          <w:sz w:val="20"/>
+          <w:szCs w:val="20"/>
+          <w:lang w:val="en-US"/>
+        </w:rPr>
+      </w:pPr>
+      <w:r>
+        <w:rPr>
+          <w:rFonts w:eastAsia="Wingdings" w:cs="Calibri"/>
+          <w:sz w:val="20"/>
+          <w:szCs w:val="20"/>
+          <w:lang w:val="en-US"/>
+        </w:rPr>
+        <w:t>Utilize Building Information Modeling (BIM) to design 3D modeling concepts that will streamline a facility’s mechanical systems, creating quality systems and costs savings.</w:t>
+      </w:r>
+    </w:p>
+    <w:p>
+      <w:pPr>
+        <w:pStyle w:val="ListParagraph"/>
+        <w:numPr>
+          <w:ilvl w:val="0"/>
+          <w:numId w:val="28"/>
+        </w:numPr>
+        <w:suppressAutoHyphens/>
+        <w:spacing w:after="0" w:line="252" w:lineRule="auto"/>
+        <w:ind w:left="360"/>
+        <w:jc w:val="both"/>
+        <w:rPr>
+          <w:rFonts w:eastAsia="Wingdings" w:cs="Calibri"/>
+          <w:sz w:val="20"/>
+          <w:szCs w:val="20"/>
+          <w:lang w:val="en-US"/>
+        </w:rPr>
+      </w:pPr>
+      <w:r>
+        <w:rPr>
+          <w:rFonts w:eastAsia="Wingdings" w:cs="Calibri"/>
+          <w:sz w:val="20"/>
+          <w:szCs w:val="20"/>
+          <w:lang w:val="en-US"/>
+        </w:rPr>
+        <w:t>Monitor blueprint version accuracies using tables and smartphones, allowing for verification of field systems during installation.</w:t>
+      </w:r>
+    </w:p>
+    <w:p>
+      <w:pPr>
+        <w:pStyle w:val="ListParagraph"/>
+        <w:numPr>
+          <w:ilvl w:val="0"/>
+          <w:numId w:val="28"/>
+        </w:numPr>
+        <w:suppressAutoHyphens/>
+        <w:spacing w:after="0" w:line="252" w:lineRule="auto"/>
+        <w:ind w:left="360"/>
+        <w:jc w:val="both"/>
+        <w:rPr>
+          <w:rFonts w:eastAsia="Wingdings" w:cs="Calibri"/>
+          <w:sz w:val="20"/>
+          <w:szCs w:val="20"/>
+          <w:lang w:val="en-US"/>
+        </w:rPr>
+      </w:pPr>
+      <w:r>
+        <w:rPr>
+          <w:rFonts w:eastAsia="Wingdings" w:cs="Calibri"/>
+          <w:sz w:val="20"/>
+          <w:szCs w:val="20"/>
+          <w:lang w:val="en-US"/>
+        </w:rPr>
         <w:t>Develop collaborative synergy established with the design teams, optimizing overall project operations and workflow by implementing M365 architecture, spreadsheets, and other latest project management and design software.</w:t>
       </w:r>
     </w:p>
@@ -2531,6 +2683,144 @@
           <w:lang w:val="en-US"/>
         </w:rPr>
         <w:t xml:space="preserve"> 2019</w:t>
+      </w:r>
+    </w:p>
+    <w:p>
+      <w:pPr>
+        <w:pStyle w:val="ListParagraph"/>
+        <w:numPr>
+          <w:ilvl w:val="0"/>
+          <w:numId w:val="30"/>
+        </w:numPr>
+        <w:suppressAutoHyphens/>
+        <w:spacing w:after="0" w:line="252" w:lineRule="auto"/>
+        <w:ind w:left="360"/>
+        <w:jc w:val="both"/>
+        <w:rPr>
+          <w:rFonts w:eastAsia="Wingdings" w:cs="Calibri"/>
+          <w:sz w:val="20"/>
+          <w:szCs w:val="20"/>
+          <w:lang w:val="en-US"/>
+        </w:rPr>
+      </w:pPr>
+      <w:r>
+        <w:rPr>
+          <w:rFonts w:eastAsia="Wingdings" w:cs="Calibri"/>
+          <w:sz w:val="20"/>
+          <w:szCs w:val="20"/>
+          <w:lang w:val="en-US"/>
+        </w:rPr>
+        <w:t>Write scripts for Autodesk software using Lisp, VBA, and Dynamo to improve BIM departmental efficiencies.</w:t>
+      </w:r>
+    </w:p>
+    <w:p>
+      <w:pPr>
+        <w:pStyle w:val="ListParagraph"/>
+        <w:numPr>
+          <w:ilvl w:val="0"/>
+          <w:numId w:val="28"/>
+        </w:numPr>
+        <w:suppressAutoHyphens/>
+        <w:spacing w:after="0" w:line="252" w:lineRule="auto"/>
+        <w:ind w:left="360"/>
+        <w:jc w:val="both"/>
+        <w:rPr>
+          <w:rFonts w:eastAsia="Wingdings" w:cs="Calibri"/>
+          <w:sz w:val="20"/>
+          <w:szCs w:val="20"/>
+          <w:lang w:val="en-US"/>
+        </w:rPr>
+      </w:pPr>
+      <w:r>
+        <w:rPr>
+          <w:rFonts w:eastAsia="Wingdings" w:cs="Calibri"/>
+          <w:sz w:val="20"/>
+          <w:szCs w:val="20"/>
+          <w:lang w:val="en-US"/>
+        </w:rPr>
+        <w:t xml:space="preserve">Write programs for Autodesk software using </w:t>
+      </w:r>
+      <w:r>
+        <w:rPr>
+          <w:rFonts w:eastAsia="Wingdings" w:cs="Calibri"/>
+          <w:sz w:val="20"/>
+          <w:szCs w:val="20"/>
+          <w:lang w:val="en-US"/>
+        </w:rPr>
+        <w:t xml:space="preserve">Lisp, VB and </w:t>
+      </w:r>
+      <w:r>
+        <w:rPr>
+          <w:rFonts w:eastAsia="Wingdings" w:cs="Calibri"/>
+          <w:sz w:val="20"/>
+          <w:szCs w:val="20"/>
+          <w:lang w:val="en-US"/>
+        </w:rPr>
+        <w:t>C#.NET (referencing Fabrication libraries).</w:t>
+      </w:r>
+    </w:p>
+    <w:p>
+      <w:pPr>
+        <w:pStyle w:val="ListParagraph"/>
+        <w:numPr>
+          <w:ilvl w:val="0"/>
+          <w:numId w:val="28"/>
+        </w:numPr>
+        <w:suppressAutoHyphens/>
+        <w:spacing w:after="0" w:line="252" w:lineRule="auto"/>
+        <w:ind w:left="360"/>
+        <w:jc w:val="both"/>
+        <w:rPr>
+          <w:rFonts w:eastAsia="Wingdings" w:cs="Calibri"/>
+          <w:sz w:val="20"/>
+          <w:szCs w:val="20"/>
+          <w:lang w:val="en-US"/>
+        </w:rPr>
+      </w:pPr>
+      <w:r>
+        <w:rPr>
+          <w:rFonts w:eastAsia="Wingdings" w:cs="Calibri"/>
+          <w:sz w:val="20"/>
+          <w:szCs w:val="20"/>
+          <w:lang w:val="en-US"/>
+        </w:rPr>
+        <w:t xml:space="preserve">Develop intricate and comprehensive spreadsheets to govern workflow process for </w:t>
+      </w:r>
+      <w:r>
+        <w:rPr>
+          <w:rFonts w:eastAsia="Wingdings" w:cs="Calibri"/>
+          <w:sz w:val="20"/>
+          <w:szCs w:val="20"/>
+          <w:lang w:val="en-US"/>
+        </w:rPr>
+        <w:t>BIM</w:t>
+      </w:r>
+      <w:r>
+        <w:rPr>
+          <w:rFonts w:eastAsia="Wingdings" w:cs="Calibri"/>
+          <w:sz w:val="20"/>
+          <w:szCs w:val="20"/>
+          <w:lang w:val="en-US"/>
+        </w:rPr>
+        <w:t xml:space="preserve"> operation</w:t>
+      </w:r>
+      <w:r>
+        <w:rPr>
+          <w:rFonts w:eastAsia="Wingdings" w:cs="Calibri"/>
+          <w:sz w:val="20"/>
+          <w:szCs w:val="20"/>
+          <w:lang w:val="en-US"/>
+        </w:rPr>
+        <w:t>al</w:t>
+      </w:r>
+      <w:r>
+        <w:rPr>
+          <w:rFonts w:eastAsia="Wingdings" w:cs="Calibri"/>
+          <w:sz w:val="20"/>
+          <w:szCs w:val="20"/>
+          <w:lang w:val="en-US"/>
+        </w:rPr>
+        <w:t xml:space="preserve"> standards.</w:t>
       </w:r>
     </w:p>
     <w:p>
@@ -3720,7 +4010,7 @@
 </file>
 
 <file path=word/endnotes.xml><?xml version="1.0" encoding="utf-8"?>
-<w:endnotes xmlns:wpc="http://schemas.microsoft.com/office/word/2010/wordprocessingCanvas" xmlns:cx="http://schemas.microsoft.com/office/drawing/2014/chartex" xmlns:cx1="http://schemas.microsoft.com/office/drawing/2015/9/8/chartex" xmlns:cx2="http://schemas.microsoft.com/office/drawing/2015/10/21/chartex" xmlns:cx3="http://schemas.microsoft.com/office/drawing/2016/5/9/chartex" xmlns:cx4="http://schemas.microsoft.com/office/drawing/2016/5/10/chartex" xmlns:cx5="http://schemas.microsoft.com/office/drawing/2016/5/11/chartex" xmlns:cx6="http://schemas.microsoft.com/office/drawing/2016/5/12/chartex" xmlns:cx7="http://schemas.microsoft.com/office/drawing/2016/5/13/chartex" xmlns:cx8="http://schemas.microsoft.com/office/drawing/2016/5/14/chartex" xmlns:mc="http://schemas.openxmlformats.org/markup-compatibility/2006" xmlns:aink="http://schemas.microsoft.com/office/drawing/2016/ink" xmlns:am3d="http://schemas.microsoft.com/office/drawing/2017/model3d" xmlns:o="urn:schemas-microsoft-com:office:office" xmlns:r="http://schemas.openxmlformats.org/officeDocument/2006/relationships" xmlns:m="http://schemas.openxmlformats.org/officeDocument/2006/math" xmlns:v="urn:schemas-microsoft-com:vml" xmlns:wp14="http://schemas.microsoft.com/office/word/2010/wordprocessingDrawing" xmlns:wp="http://schemas.openxmlformats.org/drawingml/2006/wordprocessingDrawing" xmlns:w10="urn:schemas-microsoft-com:office:word" xmlns:w="http://schemas.openxmlformats.org/wordprocessingml/2006/main" xmlns:w14="http://schemas.microsoft.com/office/word/2010/wordml" xmlns:w15="http://schemas.microsoft.com/office/word/2012/wordml" xmlns:w16cex="http://schemas.microsoft.com/office/word/2018/wordml/cex" xmlns:w16cid="http://schemas.microsoft.com/office/word/2016/wordml/cid" xmlns:w16="http://schemas.microsoft.com/office/word/2018/wordml" xmlns:w16sdtdh="http://schemas.microsoft.com/office/word/2020/wordml/sdtdatahash" xmlns:w16se="http://schemas.microsoft.com/office/word/2015/wordml/symex" xmlns:wpg="http://schemas.microsoft.com/office/word/2010/wordprocessingGroup" xmlns:wpi="http://schemas.microsoft.com/office/word/2010/wordprocessingInk" xmlns:wne="http://schemas.microsoft.com/office/word/2006/wordml" xmlns:wps="http://schemas.microsoft.com/office/word/2010/wordprocessingShape" mc:Ignorable="w14 w15 w16se w16cid w16 w16cex w16sdtdh wp14">
+<w:endnotes xmlns:wpc="http://schemas.microsoft.com/office/word/2010/wordprocessingCanvas" xmlns:cx="http://schemas.microsoft.com/office/drawing/2014/chartex" xmlns:cx1="http://schemas.microsoft.com/office/drawing/2015/9/8/chartex" xmlns:cx2="http://schemas.microsoft.com/office/drawing/2015/10/21/chartex" xmlns:cx3="http://schemas.microsoft.com/office/drawing/2016/5/9/chartex" xmlns:cx4="http://schemas.microsoft.com/office/drawing/2016/5/10/chartex" xmlns:cx5="http://schemas.microsoft.com/office/drawing/2016/5/11/chartex" xmlns:cx6="http://schemas.microsoft.com/office/drawing/2016/5/12/chartex" xmlns:cx7="http://schemas.microsoft.com/office/drawing/2016/5/13/chartex" xmlns:cx8="http://schemas.microsoft.com/office/drawing/2016/5/14/chartex" xmlns:mc="http://schemas.openxmlformats.org/markup-compatibility/2006" xmlns:aink="http://schemas.microsoft.com/office/drawing/2016/ink" xmlns:am3d="http://schemas.microsoft.com/office/drawing/2017/model3d" xmlns:o="urn:schemas-microsoft-com:office:office" xmlns:oel="http://schemas.microsoft.com/office/2019/extlst" xmlns:r="http://schemas.openxmlformats.org/officeDocument/2006/relationships" xmlns:m="http://schemas.openxmlformats.org/officeDocument/2006/math" xmlns:v="urn:schemas-microsoft-com:vml" xmlns:wp14="http://schemas.microsoft.com/office/word/2010/wordprocessingDrawing" xmlns:wp="http://schemas.openxmlformats.org/drawingml/2006/wordprocessingDrawing" xmlns:w10="urn:schemas-microsoft-com:office:word" xmlns:w="http://schemas.openxmlformats.org/wordprocessingml/2006/main" xmlns:w14="http://schemas.microsoft.com/office/word/2010/wordml" xmlns:w15="http://schemas.microsoft.com/office/word/2012/wordml" xmlns:w16cex="http://schemas.microsoft.com/office/word/2018/wordml/cex" xmlns:w16cid="http://schemas.microsoft.com/office/word/2016/wordml/cid" xmlns:w16="http://schemas.microsoft.com/office/word/2018/wordml" xmlns:w16sdtdh="http://schemas.microsoft.com/office/word/2020/wordml/sdtdatahash" xmlns:w16se="http://schemas.microsoft.com/office/word/2015/wordml/symex" xmlns:wpg="http://schemas.microsoft.com/office/word/2010/wordprocessingGroup" xmlns:wpi="http://schemas.microsoft.com/office/word/2010/wordprocessingInk" xmlns:wne="http://schemas.microsoft.com/office/word/2006/wordml" xmlns:wps="http://schemas.microsoft.com/office/word/2010/wordprocessingShape" mc:Ignorable="w14 w15 w16se w16cid w16 w16cex w16sdtdh wp14">
   <w:endnote w:type="separator" w:id="-1">
     <w:p>
       <w:pPr>
@@ -3745,7 +4035,7 @@
 </file>
 
 <file path=word/footnotes.xml><?xml version="1.0" encoding="utf-8"?>
-<w:footnotes xmlns:wpc="http://schemas.microsoft.com/office/word/2010/wordprocessingCanvas" xmlns:cx="http://schemas.microsoft.com/office/drawing/2014/chartex" xmlns:cx1="http://schemas.microsoft.com/office/drawing/2015/9/8/chartex" xmlns:cx2="http://schemas.microsoft.com/office/drawing/2015/10/21/chartex" xmlns:cx3="http://schemas.microsoft.com/office/drawing/2016/5/9/chartex" xmlns:cx4="http://schemas.microsoft.com/office/drawing/2016/5/10/chartex" xmlns:cx5="http://schemas.microsoft.com/office/drawing/2016/5/11/chartex" xmlns:cx6="http://schemas.microsoft.com/office/drawing/2016/5/12/chartex" xmlns:cx7="http://schemas.microsoft.com/office/drawing/2016/5/13/chartex" xmlns:cx8="http://schemas.microsoft.com/office/drawing/2016/5/14/chartex" xmlns:mc="http://schemas.openxmlformats.org/markup-compatibility/2006" xmlns:aink="http://schemas.microsoft.com/office/drawing/2016/ink" xmlns:am3d="http://schemas.microsoft.com/office/drawing/2017/model3d" xmlns:o="urn:schemas-microsoft-com:office:office" xmlns:r="http://schemas.openxmlformats.org/officeDocument/2006/relationships" xmlns:m="http://schemas.openxmlformats.org/officeDocument/2006/math" xmlns:v="urn:schemas-microsoft-com:vml" xmlns:wp14="http://schemas.microsoft.com/office/word/2010/wordprocessingDrawing" xmlns:wp="http://schemas.openxmlformats.org/drawingml/2006/wordprocessingDrawing" xmlns:w10="urn:schemas-microsoft-com:office:word" xmlns:w="http://schemas.openxmlformats.org/wordprocessingml/2006/main" xmlns:w14="http://schemas.microsoft.com/office/word/2010/wordml" xmlns:w15="http://schemas.microsoft.com/office/word/2012/wordml" xmlns:w16cex="http://schemas.microsoft.com/office/word/2018/wordml/cex" xmlns:w16cid="http://schemas.microsoft.com/office/word/2016/wordml/cid" xmlns:w16="http://schemas.microsoft.com/office/word/2018/wordml" xmlns:w16sdtdh="http://schemas.microsoft.com/office/word/2020/wordml/sdtdatahash" xmlns:w16se="http://schemas.microsoft.com/office/word/2015/wordml/symex" xmlns:wpg="http://schemas.microsoft.com/office/word/2010/wordprocessingGroup" xmlns:wpi="http://schemas.microsoft.com/office/word/2010/wordprocessingInk" xmlns:wne="http://schemas.microsoft.com/office/word/2006/wordml" xmlns:wps="http://schemas.microsoft.com/office/word/2010/wordprocessingShape" mc:Ignorable="w14 w15 w16se w16cid w16 w16cex w16sdtdh wp14">
+<w:footnotes xmlns:wpc="http://schemas.microsoft.com/office/word/2010/wordprocessingCanvas" xmlns:cx="http://schemas.microsoft.com/office/drawing/2014/chartex" xmlns:cx1="http://schemas.microsoft.com/office/drawing/2015/9/8/chartex" xmlns:cx2="http://schemas.microsoft.com/office/drawing/2015/10/21/chartex" xmlns:cx3="http://schemas.microsoft.com/office/drawing/2016/5/9/chartex" xmlns:cx4="http://schemas.microsoft.com/office/drawing/2016/5/10/chartex" xmlns:cx5="http://schemas.microsoft.com/office/drawing/2016/5/11/chartex" xmlns:cx6="http://schemas.microsoft.com/office/drawing/2016/5/12/chartex" xmlns:cx7="http://schemas.microsoft.com/office/drawing/2016/5/13/chartex" xmlns:cx8="http://schemas.microsoft.com/office/drawing/2016/5/14/chartex" xmlns:mc="http://schemas.openxmlformats.org/markup-compatibility/2006" xmlns:aink="http://schemas.microsoft.com/office/drawing/2016/ink" xmlns:am3d="http://schemas.microsoft.com/office/drawing/2017/model3d" xmlns:o="urn:schemas-microsoft-com:office:office" xmlns:oel="http://schemas.microsoft.com/office/2019/extlst" xmlns:r="http://schemas.openxmlformats.org/officeDocument/2006/relationships" xmlns:m="http://schemas.openxmlformats.org/officeDocument/2006/math" xmlns:v="urn:schemas-microsoft-com:vml" xmlns:wp14="http://schemas.microsoft.com/office/word/2010/wordprocessingDrawing" xmlns:wp="http://schemas.openxmlformats.org/drawingml/2006/wordprocessingDrawing" xmlns:w10="urn:schemas-microsoft-com:office:word" xmlns:w="http://schemas.openxmlformats.org/wordprocessingml/2006/main" xmlns:w14="http://schemas.microsoft.com/office/word/2010/wordml" xmlns:w15="http://schemas.microsoft.com/office/word/2012/wordml" xmlns:w16cex="http://schemas.microsoft.com/office/word/2018/wordml/cex" xmlns:w16cid="http://schemas.microsoft.com/office/word/2016/wordml/cid" xmlns:w16="http://schemas.microsoft.com/office/word/2018/wordml" xmlns:w16sdtdh="http://schemas.microsoft.com/office/word/2020/wordml/sdtdatahash" xmlns:w16se="http://schemas.microsoft.com/office/word/2015/wordml/symex" xmlns:wpg="http://schemas.microsoft.com/office/word/2010/wordprocessingGroup" xmlns:wpi="http://schemas.microsoft.com/office/word/2010/wordprocessingInk" xmlns:wne="http://schemas.microsoft.com/office/word/2006/wordml" xmlns:wps="http://schemas.microsoft.com/office/word/2010/wordprocessingShape" mc:Ignorable="w14 w15 w16se w16cid w16 w16cex w16sdtdh wp14">
   <w:footnote w:type="separator" w:id="-1">
     <w:p>
       <w:pPr>
@@ -3770,7 +4060,7 @@
 </file>
 
 <file path=word/header1.xml><?xml version="1.0" encoding="utf-8"?>
-<w:hdr xmlns:wpc="http://schemas.microsoft.com/office/word/2010/wordprocessingCanvas" xmlns:cx="http://schemas.microsoft.com/office/drawing/2014/chartex" xmlns:cx1="http://schemas.microsoft.com/office/drawing/2015/9/8/chartex" xmlns:cx2="http://schemas.microsoft.com/office/drawing/2015/10/21/chartex" xmlns:cx3="http://schemas.microsoft.com/office/drawing/2016/5/9/chartex" xmlns:cx4="http://schemas.microsoft.com/office/drawing/2016/5/10/chartex" xmlns:cx5="http://schemas.microsoft.com/office/drawing/2016/5/11/chartex" xmlns:cx6="http://schemas.microsoft.com/office/drawing/2016/5/12/chartex" xmlns:cx7="http://schemas.microsoft.com/office/drawing/2016/5/13/chartex" xmlns:cx8="http://schemas.microsoft.com/office/drawing/2016/5/14/chartex" xmlns:mc="http://schemas.openxmlformats.org/markup-compatibility/2006" xmlns:aink="http://schemas.microsoft.com/office/drawing/2016/ink" xmlns:am3d="http://schemas.microsoft.com/office/drawing/2017/model3d" xmlns:o="urn:schemas-microsoft-com:office:office" xmlns:r="http://schemas.openxmlformats.org/officeDocument/2006/relationships" xmlns:m="http://schemas.openxmlformats.org/officeDocument/2006/math" xmlns:v="urn:schemas-microsoft-com:vml" xmlns:wp14="http://schemas.microsoft.com/office/word/2010/wordprocessingDrawing" xmlns:wp="http://schemas.openxmlformats.org/drawingml/2006/wordprocessingDrawing" xmlns:w10="urn:schemas-microsoft-com:office:word" xmlns:w="http://schemas.openxmlformats.org/wordprocessingml/2006/main" xmlns:w14="http://schemas.microsoft.com/office/word/2010/wordml" xmlns:w15="http://schemas.microsoft.com/office/word/2012/wordml" xmlns:w16cex="http://schemas.microsoft.com/office/word/2018/wordml/cex" xmlns:w16cid="http://schemas.microsoft.com/office/word/2016/wordml/cid" xmlns:w16="http://schemas.microsoft.com/office/word/2018/wordml" xmlns:w16sdtdh="http://schemas.microsoft.com/office/word/2020/wordml/sdtdatahash" xmlns:w16se="http://schemas.microsoft.com/office/word/2015/wordml/symex" xmlns:wpg="http://schemas.microsoft.com/office/word/2010/wordprocessingGroup" xmlns:wpi="http://schemas.microsoft.com/office/word/2010/wordprocessingInk" xmlns:wne="http://schemas.microsoft.com/office/word/2006/wordml" xmlns:wps="http://schemas.microsoft.com/office/word/2010/wordprocessingShape" mc:Ignorable="w14 w15 w16se w16cid w16 w16cex w16sdtdh wp14">
+<w:hdr xmlns:wpc="http://schemas.microsoft.com/office/word/2010/wordprocessingCanvas" xmlns:cx="http://schemas.microsoft.com/office/drawing/2014/chartex" xmlns:cx1="http://schemas.microsoft.com/office/drawing/2015/9/8/chartex" xmlns:cx2="http://schemas.microsoft.com/office/drawing/2015/10/21/chartex" xmlns:cx3="http://schemas.microsoft.com/office/drawing/2016/5/9/chartex" xmlns:cx4="http://schemas.microsoft.com/office/drawing/2016/5/10/chartex" xmlns:cx5="http://schemas.microsoft.com/office/drawing/2016/5/11/chartex" xmlns:cx6="http://schemas.microsoft.com/office/drawing/2016/5/12/chartex" xmlns:cx7="http://schemas.microsoft.com/office/drawing/2016/5/13/chartex" xmlns:cx8="http://schemas.microsoft.com/office/drawing/2016/5/14/chartex" xmlns:mc="http://schemas.openxmlformats.org/markup-compatibility/2006" xmlns:aink="http://schemas.microsoft.com/office/drawing/2016/ink" xmlns:am3d="http://schemas.microsoft.com/office/drawing/2017/model3d" xmlns:o="urn:schemas-microsoft-com:office:office" xmlns:oel="http://schemas.microsoft.com/office/2019/extlst" xmlns:r="http://schemas.openxmlformats.org/officeDocument/2006/relationships" xmlns:m="http://schemas.openxmlformats.org/officeDocument/2006/math" xmlns:v="urn:schemas-microsoft-com:vml" xmlns:wp14="http://schemas.microsoft.com/office/word/2010/wordprocessingDrawing" xmlns:wp="http://schemas.openxmlformats.org/drawingml/2006/wordprocessingDrawing" xmlns:w10="urn:schemas-microsoft-com:office:word" xmlns:w="http://schemas.openxmlformats.org/wordprocessingml/2006/main" xmlns:w14="http://schemas.microsoft.com/office/word/2010/wordml" xmlns:w15="http://schemas.microsoft.com/office/word/2012/wordml" xmlns:w16cex="http://schemas.microsoft.com/office/word/2018/wordml/cex" xmlns:w16cid="http://schemas.microsoft.com/office/word/2016/wordml/cid" xmlns:w16="http://schemas.microsoft.com/office/word/2018/wordml" xmlns:w16sdtdh="http://schemas.microsoft.com/office/word/2020/wordml/sdtdatahash" xmlns:w16se="http://schemas.microsoft.com/office/word/2015/wordml/symex" xmlns:wpg="http://schemas.microsoft.com/office/word/2010/wordprocessingGroup" xmlns:wpi="http://schemas.microsoft.com/office/word/2010/wordprocessingInk" xmlns:wne="http://schemas.microsoft.com/office/word/2006/wordml" xmlns:wps="http://schemas.microsoft.com/office/word/2010/wordprocessingShape" mc:Ignorable="w14 w15 w16se w16cid w16 w16cex w16sdtdh wp14">
   <w:p>
     <w:pPr>
       <w:pBdr>
@@ -3916,7 +4206,7 @@
 </file>
 
 <file path=word/numbering.xml><?xml version="1.0" encoding="utf-8"?>
-<w:numbering xmlns:wpc="http://schemas.microsoft.com/office/word/2010/wordprocessingCanvas" xmlns:cx="http://schemas.microsoft.com/office/drawing/2014/chartex" xmlns:cx1="http://schemas.microsoft.com/office/drawing/2015/9/8/chartex" xmlns:cx2="http://schemas.microsoft.com/office/drawing/2015/10/21/chartex" xmlns:cx3="http://schemas.microsoft.com/office/drawing/2016/5/9/chartex" xmlns:cx4="http://schemas.microsoft.com/office/drawing/2016/5/10/chartex" xmlns:cx5="http://schemas.microsoft.com/office/drawing/2016/5/11/chartex" xmlns:cx6="http://schemas.microsoft.com/office/drawing/2016/5/12/chartex" xmlns:cx7="http://schemas.microsoft.com/office/drawing/2016/5/13/chartex" xmlns:cx8="http://schemas.microsoft.com/office/drawing/2016/5/14/chartex" xmlns:mc="http://schemas.openxmlformats.org/markup-compatibility/2006" xmlns:aink="http://schemas.microsoft.com/office/drawing/2016/ink" xmlns:am3d="http://schemas.microsoft.com/office/drawing/2017/model3d" xmlns:o="urn:schemas-microsoft-com:office:office" xmlns:r="http://schemas.openxmlformats.org/officeDocument/2006/relationships" xmlns:m="http://schemas.openxmlformats.org/officeDocument/2006/math" xmlns:v="urn:schemas-microsoft-com:vml" xmlns:wp14="http://schemas.microsoft.com/office/word/2010/wordprocessingDrawing" xmlns:wp="http://schemas.openxmlformats.org/drawingml/2006/wordprocessingDrawing" xmlns:w10="urn:schemas-microsoft-com:office:word" xmlns:w="http://schemas.openxmlformats.org/wordprocessingml/2006/main" xmlns:w14="http://schemas.microsoft.com/office/word/2010/wordml" xmlns:w15="http://schemas.microsoft.com/office/word/2012/wordml" xmlns:w16cex="http://schemas.microsoft.com/office/word/2018/wordml/cex" xmlns:w16cid="http://schemas.microsoft.com/office/word/2016/wordml/cid" xmlns:w16="http://schemas.microsoft.com/office/word/2018/wordml" xmlns:w16sdtdh="http://schemas.microsoft.com/office/word/2020/wordml/sdtdatahash" xmlns:w16se="http://schemas.microsoft.com/office/word/2015/wordml/symex" xmlns:wpg="http://schemas.microsoft.com/office/word/2010/wordprocessingGroup" xmlns:wpi="http://schemas.microsoft.com/office/word/2010/wordprocessingInk" xmlns:wne="http://schemas.microsoft.com/office/word/2006/wordml" xmlns:wps="http://schemas.microsoft.com/office/word/2010/wordprocessingShape" mc:Ignorable="w14 w15 w16se w16cid w16 w16cex w16sdtdh wp14">
+<w:numbering xmlns:wpc="http://schemas.microsoft.com/office/word/2010/wordprocessingCanvas" xmlns:cx="http://schemas.microsoft.com/office/drawing/2014/chartex" xmlns:cx1="http://schemas.microsoft.com/office/drawing/2015/9/8/chartex" xmlns:cx2="http://schemas.microsoft.com/office/drawing/2015/10/21/chartex" xmlns:cx3="http://schemas.microsoft.com/office/drawing/2016/5/9/chartex" xmlns:cx4="http://schemas.microsoft.com/office/drawing/2016/5/10/chartex" xmlns:cx5="http://schemas.microsoft.com/office/drawing/2016/5/11/chartex" xmlns:cx6="http://schemas.microsoft.com/office/drawing/2016/5/12/chartex" xmlns:cx7="http://schemas.microsoft.com/office/drawing/2016/5/13/chartex" xmlns:cx8="http://schemas.microsoft.com/office/drawing/2016/5/14/chartex" xmlns:mc="http://schemas.openxmlformats.org/markup-compatibility/2006" xmlns:aink="http://schemas.microsoft.com/office/drawing/2016/ink" xmlns:am3d="http://schemas.microsoft.com/office/drawing/2017/model3d" xmlns:o="urn:schemas-microsoft-com:office:office" xmlns:oel="http://schemas.microsoft.com/office/2019/extlst" xmlns:r="http://schemas.openxmlformats.org/officeDocument/2006/relationships" xmlns:m="http://schemas.openxmlformats.org/officeDocument/2006/math" xmlns:v="urn:schemas-microsoft-com:vml" xmlns:wp14="http://schemas.microsoft.com/office/word/2010/wordprocessingDrawing" xmlns:wp="http://schemas.openxmlformats.org/drawingml/2006/wordprocessingDrawing" xmlns:w10="urn:schemas-microsoft-com:office:word" xmlns:w="http://schemas.openxmlformats.org/wordprocessingml/2006/main" xmlns:w14="http://schemas.microsoft.com/office/word/2010/wordml" xmlns:w15="http://schemas.microsoft.com/office/word/2012/wordml" xmlns:w16cex="http://schemas.microsoft.com/office/word/2018/wordml/cex" xmlns:w16cid="http://schemas.microsoft.com/office/word/2016/wordml/cid" xmlns:w16="http://schemas.microsoft.com/office/word/2018/wordml" xmlns:w16sdtdh="http://schemas.microsoft.com/office/word/2020/wordml/sdtdatahash" xmlns:w16se="http://schemas.microsoft.com/office/word/2015/wordml/symex" xmlns:wpg="http://schemas.microsoft.com/office/word/2010/wordprocessingGroup" xmlns:wpi="http://schemas.microsoft.com/office/word/2010/wordprocessingInk" xmlns:wne="http://schemas.microsoft.com/office/word/2006/wordml" xmlns:wps="http://schemas.microsoft.com/office/word/2010/wordprocessingShape" mc:Ignorable="w14 w15 w16se w16cid w16 w16cex w16sdtdh wp14">
   <w:abstractNum w:abstractNumId="0" w15:restartNumberingAfterBreak="0">
     <w:nsid w:val="09FC2B1C"/>
     <w:multiLevelType w:val="hybridMultilevel"/>
@@ -7743,6 +8033,7 @@
   <w:style w:type="character" w:default="1" w:styleId="DefaultParagraphFont">
     <w:name w:val="Default Paragraph Font"/>
     <w:uiPriority w:val="1"/>
+    <w:semiHidden/>
     <w:unhideWhenUsed/>
   </w:style>
   <w:style w:type="table" w:default="1" w:styleId="TableNormal">

</xml_diff>

<commit_message>
comment out sql side
</commit_message>
<xml_diff>
--- a/client/src/img/LeClair-Resume.docx
+++ b/client/src/img/LeClair-Resume.docx
@@ -244,7 +244,6 @@
         <w:t xml:space="preserve"> | </w:t>
       </w:r>
       <w:hyperlink r:id="rId9" w:history="1">
-        <w:proofErr w:type="spellStart"/>
         <w:r>
           <w:rPr>
             <w:rStyle w:val="Hyperlink"/>
@@ -256,7 +255,68 @@
           </w:rPr>
           <w:t>Github</w:t>
         </w:r>
-        <w:proofErr w:type="spellEnd"/>
+      </w:hyperlink>
+      <w:r>
+        <w:rPr>
+          <w:rFonts w:eastAsia="Abadi" w:cs="Calibri"/>
+          <w:spacing w:val="1"/>
+          <w:sz w:val="20"/>
+          <w:szCs w:val="20"/>
+          <w:lang w:val="en-US"/>
+        </w:rPr>
+        <w:t xml:space="preserve"> |</w:t>
+      </w:r>
+      <w:r>
+        <w:rPr>
+          <w:rFonts w:eastAsia="Abadi" w:cs="Calibri"/>
+          <w:spacing w:val="1"/>
+          <w:sz w:val="20"/>
+          <w:szCs w:val="20"/>
+          <w:lang w:val="en-US"/>
+        </w:rPr>
+        <w:t xml:space="preserve"> </w:t>
+      </w:r>
+    </w:p>
+    <w:p>
+      <w:pPr>
+        <w:pBdr>
+          <w:bottom w:val="single" w:sz="12" w:space="2" w:color="002060"/>
+        </w:pBdr>
+        <w:tabs>
+          <w:tab w:val="right" w:pos="10512"/>
+        </w:tabs>
+        <w:spacing w:after="0" w:line="240" w:lineRule="auto"/>
+        <w:jc w:val="center"/>
+        <w:rPr>
+          <w:rFonts w:eastAsia="Abadi" w:cs="Calibri"/>
+          <w:spacing w:val="1"/>
+          <w:sz w:val="20"/>
+          <w:szCs w:val="20"/>
+          <w:lang w:val="en-US"/>
+        </w:rPr>
+      </w:pPr>
+      <w:r>
+        <w:rPr>
+          <w:rFonts w:eastAsia="Abadi" w:cs="Calibri"/>
+          <w:spacing w:val="1"/>
+          <w:sz w:val="20"/>
+          <w:szCs w:val="20"/>
+          <w:lang w:val="en-US"/>
+        </w:rPr>
+        <w:t xml:space="preserve">Portfolio: </w:t>
+      </w:r>
+      <w:hyperlink r:id="rId10" w:history="1">
+        <w:r>
+          <w:rPr>
+            <w:rStyle w:val="Hyperlink"/>
+            <w:rFonts w:eastAsia="Abadi" w:cs="Calibri"/>
+            <w:spacing w:val="1"/>
+            <w:sz w:val="20"/>
+            <w:szCs w:val="20"/>
+            <w:lang w:val="en-US"/>
+          </w:rPr>
+          <w:t>https://brennan-leclair.herokuapp.com/</w:t>
+        </w:r>
       </w:hyperlink>
     </w:p>
     <w:p>
@@ -355,7 +415,7 @@
           <w:lang w:val="en-US"/>
         </w:rPr>
         <w:sectPr>
-          <w:headerReference w:type="default" r:id="rId10"/>
+          <w:headerReference w:type="default" r:id="rId11"/>
           <w:type w:val="continuous"/>
           <w:pgSz w:w="12240" w:h="15840" w:code="1"/>
           <w:pgMar w:top="737" w:right="737" w:bottom="737" w:left="737" w:header="567" w:footer="567" w:gutter="0"/>
@@ -888,15 +948,7 @@
           <w:sz w:val="20"/>
           <w:lang w:val="en-US" w:eastAsia="en-US"/>
         </w:rPr>
-        <w:t xml:space="preserve"> </w:t>
-      </w:r>
-      <w:r>
-        <w:rPr>
-          <w:rFonts w:ascii="Calibri" w:eastAsia="Abadi" w:hAnsi="Calibri" w:cs="Calibri"/>
-          <w:sz w:val="20"/>
-          <w:lang w:val="en-US" w:eastAsia="en-US"/>
-        </w:rPr>
-        <w:t>A</w:t>
+        <w:t xml:space="preserve"> A</w:t>
       </w:r>
       <w:r>
         <w:rPr>

</xml_diff>

<commit_message>
add kevin shark game to portfolio
</commit_message>
<xml_diff>
--- a/client/src/img/LeClair-Resume.docx
+++ b/client/src/img/LeClair-Resume.docx
@@ -48,13 +48,24 @@
         <w:spacing w:after="0" w:line="240" w:lineRule="auto"/>
         <w:jc w:val="center"/>
         <w:rPr>
+          <w:rFonts w:eastAsia="Times New Roman" w:cs="Calibri"/>
+          <w:spacing w:val="1"/>
+          <w:sz w:val="20"/>
+          <w:szCs w:val="20"/>
+          <w:shd w:val="clear" w:color="auto" w:fill="FFFFFF"/>
+          <w:lang w:val="en-US" w:eastAsia="fr-FR"/>
+        </w:rPr>
+      </w:pPr>
+      <w:r>
+        <w:rPr>
           <w:rFonts w:eastAsia="Abadi" w:cs="Calibri"/>
           <w:spacing w:val="1"/>
           <w:sz w:val="20"/>
           <w:szCs w:val="20"/>
           <w:lang w:val="en-US"/>
         </w:rPr>
-      </w:pPr>
+        <w:t>Vista, CA</w:t>
+      </w:r>
       <w:r>
         <w:rPr>
           <w:rFonts w:eastAsia="Abadi" w:cs="Calibri"/>
@@ -63,7 +74,7 @@
           <w:szCs w:val="20"/>
           <w:lang w:val="en-US"/>
         </w:rPr>
-        <w:t>Vista, CA</w:t>
+        <w:t xml:space="preserve"> 92081</w:t>
       </w:r>
       <w:r>
         <w:rPr>
@@ -73,7 +84,7 @@
           <w:szCs w:val="20"/>
           <w:lang w:val="en-US"/>
         </w:rPr>
-        <w:t xml:space="preserve"> 92081</w:t>
+        <w:t xml:space="preserve"> </w:t>
       </w:r>
       <w:r>
         <w:rPr>
@@ -83,7 +94,7 @@
           <w:szCs w:val="20"/>
           <w:lang w:val="en-US"/>
         </w:rPr>
-        <w:t xml:space="preserve"> </w:t>
+        <w:sym w:font="Symbol" w:char="F0BD"/>
       </w:r>
       <w:r>
         <w:rPr>
@@ -93,7 +104,7 @@
           <w:szCs w:val="20"/>
           <w:lang w:val="en-US"/>
         </w:rPr>
-        <w:sym w:font="Symbol" w:char="F0BD"/>
+        <w:t xml:space="preserve"> </w:t>
       </w:r>
       <w:r>
         <w:rPr>
@@ -103,7 +114,7 @@
           <w:szCs w:val="20"/>
           <w:lang w:val="en-US"/>
         </w:rPr>
-        <w:t xml:space="preserve"> </w:t>
+        <w:t>(619) 354-7965</w:t>
       </w:r>
       <w:r>
         <w:rPr>
@@ -113,7 +124,7 @@
           <w:szCs w:val="20"/>
           <w:lang w:val="en-US"/>
         </w:rPr>
-        <w:t>(619) 354-7965</w:t>
+        <w:t xml:space="preserve"> </w:t>
       </w:r>
       <w:r>
         <w:rPr>
@@ -123,7 +134,7 @@
           <w:szCs w:val="20"/>
           <w:lang w:val="en-US"/>
         </w:rPr>
-        <w:t xml:space="preserve"> </w:t>
+        <w:sym w:font="Symbol" w:char="F0BD"/>
       </w:r>
       <w:r>
         <w:rPr>
@@ -133,9 +144,33 @@
           <w:szCs w:val="20"/>
           <w:lang w:val="en-US"/>
         </w:rPr>
-        <w:sym w:font="Symbol" w:char="F0BD"/>
-      </w:r>
-      <w:r>
+        <w:t xml:space="preserve"> </w:t>
+      </w:r>
+      <w:hyperlink r:id="rId8" w:history="1">
+        <w:r>
+          <w:rPr>
+            <w:rStyle w:val="Hyperlink"/>
+            <w:rFonts w:eastAsia="Times New Roman" w:cs="Calibri"/>
+            <w:spacing w:val="1"/>
+            <w:sz w:val="20"/>
+            <w:szCs w:val="20"/>
+            <w:shd w:val="clear" w:color="auto" w:fill="FFFFFF"/>
+            <w:lang w:val="en-US" w:eastAsia="fr-FR"/>
+          </w:rPr>
+          <w:t>brennanl.dev@gmail.com</w:t>
+        </w:r>
+      </w:hyperlink>
+    </w:p>
+    <w:p>
+      <w:pPr>
+        <w:pBdr>
+          <w:bottom w:val="single" w:sz="12" w:space="2" w:color="002060"/>
+        </w:pBdr>
+        <w:tabs>
+          <w:tab w:val="right" w:pos="10512"/>
+        </w:tabs>
+        <w:spacing w:after="0" w:line="240" w:lineRule="auto"/>
+        <w:jc w:val="center"/>
         <w:rPr>
           <w:rFonts w:eastAsia="Abadi" w:cs="Calibri"/>
           <w:spacing w:val="1"/>
@@ -143,51 +178,8 @@
           <w:szCs w:val="20"/>
           <w:lang w:val="en-US"/>
         </w:rPr>
-        <w:t xml:space="preserve"> </w:t>
-      </w:r>
-      <w:r>
-        <w:rPr>
-          <w:rFonts w:eastAsia="Times New Roman" w:cs="Calibri"/>
-          <w:spacing w:val="1"/>
-          <w:sz w:val="20"/>
-          <w:szCs w:val="20"/>
-          <w:shd w:val="clear" w:color="auto" w:fill="FFFFFF"/>
-          <w:lang w:val="en-US" w:eastAsia="fr-FR"/>
-        </w:rPr>
-        <w:t>brennanl.dev@gmail.com</w:t>
-      </w:r>
-      <w:r>
-        <w:rPr>
-          <w:rFonts w:eastAsia="Times New Roman" w:cs="Calibri"/>
-          <w:spacing w:val="1"/>
-          <w:sz w:val="20"/>
-          <w:szCs w:val="20"/>
-          <w:shd w:val="clear" w:color="auto" w:fill="FFFFFF"/>
-          <w:lang w:val="en-US" w:eastAsia="fr-FR"/>
-        </w:rPr>
-        <w:t xml:space="preserve"> </w:t>
-      </w:r>
-      <w:r>
-        <w:rPr>
-          <w:rFonts w:eastAsia="Abadi" w:cs="Calibri"/>
-          <w:spacing w:val="1"/>
-          <w:sz w:val="20"/>
-          <w:szCs w:val="20"/>
-          <w:lang w:val="en-US"/>
-        </w:rPr>
-        <w:sym w:font="Symbol" w:char="F0BD"/>
-      </w:r>
-      <w:r>
-        <w:rPr>
-          <w:rFonts w:eastAsia="Abadi" w:cs="Calibri"/>
-          <w:spacing w:val="1"/>
-          <w:sz w:val="20"/>
-          <w:szCs w:val="20"/>
-          <w:lang w:val="en-US"/>
-        </w:rPr>
-        <w:t xml:space="preserve"> </w:t>
-      </w:r>
-      <w:hyperlink r:id="rId8" w:history="1">
+      </w:pPr>
+      <w:hyperlink r:id="rId9" w:history="1">
         <w:r>
           <w:rPr>
             <w:rStyle w:val="Hyperlink"/>
@@ -243,7 +235,7 @@
         </w:rPr>
         <w:t xml:space="preserve"> | </w:t>
       </w:r>
-      <w:hyperlink r:id="rId9" w:history="1">
+      <w:hyperlink r:id="rId10" w:history="1">
         <w:r>
           <w:rPr>
             <w:rStyle w:val="Hyperlink"/>
@@ -276,36 +268,7 @@
         </w:rPr>
         <w:t xml:space="preserve"> </w:t>
       </w:r>
-    </w:p>
-    <w:p>
-      <w:pPr>
-        <w:pBdr>
-          <w:bottom w:val="single" w:sz="12" w:space="2" w:color="002060"/>
-        </w:pBdr>
-        <w:tabs>
-          <w:tab w:val="right" w:pos="10512"/>
-        </w:tabs>
-        <w:spacing w:after="0" w:line="240" w:lineRule="auto"/>
-        <w:jc w:val="center"/>
-        <w:rPr>
-          <w:rFonts w:eastAsia="Abadi" w:cs="Calibri"/>
-          <w:spacing w:val="1"/>
-          <w:sz w:val="20"/>
-          <w:szCs w:val="20"/>
-          <w:lang w:val="en-US"/>
-        </w:rPr>
-      </w:pPr>
-      <w:r>
-        <w:rPr>
-          <w:rFonts w:eastAsia="Abadi" w:cs="Calibri"/>
-          <w:spacing w:val="1"/>
-          <w:sz w:val="20"/>
-          <w:szCs w:val="20"/>
-          <w:lang w:val="en-US"/>
-        </w:rPr>
-        <w:t xml:space="preserve">Portfolio: </w:t>
-      </w:r>
-      <w:hyperlink r:id="rId10" w:history="1">
+      <w:hyperlink r:id="rId11" w:history="1">
         <w:r>
           <w:rPr>
             <w:rStyle w:val="Hyperlink"/>
@@ -415,7 +378,7 @@
           <w:lang w:val="en-US"/>
         </w:rPr>
         <w:sectPr>
-          <w:headerReference w:type="default" r:id="rId11"/>
+          <w:headerReference w:type="default" r:id="rId12"/>
           <w:type w:val="continuous"/>
           <w:pgSz w:w="12240" w:h="15840" w:code="1"/>
           <w:pgMar w:top="737" w:right="737" w:bottom="737" w:left="737" w:header="567" w:footer="567" w:gutter="0"/>
@@ -448,6 +411,7 @@
       <w:r>
         <w:rPr>
           <w:rFonts w:ascii="Calibri" w:hAnsi="Calibri" w:cs="Calibri"/>
+          <w:color w:val="FF0000"/>
           <w:spacing w:val="-2"/>
           <w:sz w:val="20"/>
           <w:lang w:val="en-US"/>
@@ -1584,14 +1548,16 @@
         <w:jc w:val="both"/>
         <w:rPr>
           <w:rFonts w:eastAsia="Wingdings" w:cs="Calibri"/>
-          <w:sz w:val="20"/>
-          <w:szCs w:val="20"/>
-          <w:lang w:val="en-US"/>
-        </w:rPr>
-      </w:pPr>
-      <w:r>
-        <w:rPr>
-          <w:rFonts w:eastAsia="Wingdings" w:cs="Calibri"/>
+          <w:color w:val="FF0000"/>
+          <w:sz w:val="20"/>
+          <w:szCs w:val="20"/>
+          <w:lang w:val="en-US"/>
+        </w:rPr>
+      </w:pPr>
+      <w:r>
+        <w:rPr>
+          <w:rFonts w:eastAsia="Wingdings" w:cs="Calibri"/>
+          <w:color w:val="FF0000"/>
           <w:sz w:val="20"/>
           <w:szCs w:val="20"/>
           <w:lang w:val="en-US"/>
@@ -1601,6 +1567,7 @@
       <w:r>
         <w:rPr>
           <w:rFonts w:eastAsia="Wingdings" w:cs="Calibri"/>
+          <w:color w:val="FF0000"/>
           <w:sz w:val="20"/>
           <w:szCs w:val="20"/>
           <w:lang w:val="en-US"/>
@@ -1610,6 +1577,7 @@
       <w:r>
         <w:rPr>
           <w:rFonts w:eastAsia="Wingdings" w:cs="Calibri"/>
+          <w:color w:val="FF0000"/>
           <w:sz w:val="20"/>
           <w:szCs w:val="20"/>
           <w:lang w:val="en-US"/>
@@ -1619,6 +1587,7 @@
       <w:r>
         <w:rPr>
           <w:rFonts w:eastAsia="Wingdings" w:cs="Calibri"/>
+          <w:color w:val="FF0000"/>
           <w:sz w:val="20"/>
           <w:szCs w:val="20"/>
           <w:lang w:val="en-US"/>
@@ -1628,6 +1597,7 @@
       <w:r>
         <w:rPr>
           <w:rFonts w:eastAsia="Wingdings" w:cs="Calibri"/>
+          <w:color w:val="FF0000"/>
           <w:sz w:val="20"/>
           <w:szCs w:val="20"/>
           <w:lang w:val="en-US"/>
@@ -1648,14 +1618,16 @@
         <w:jc w:val="both"/>
         <w:rPr>
           <w:rFonts w:eastAsia="Wingdings" w:cs="Calibri"/>
-          <w:sz w:val="20"/>
-          <w:szCs w:val="20"/>
-          <w:lang w:val="en-US"/>
-        </w:rPr>
-      </w:pPr>
-      <w:r>
-        <w:rPr>
-          <w:rFonts w:eastAsia="Wingdings" w:cs="Calibri"/>
+          <w:color w:val="FF0000"/>
+          <w:sz w:val="20"/>
+          <w:szCs w:val="20"/>
+          <w:lang w:val="en-US"/>
+        </w:rPr>
+      </w:pPr>
+      <w:r>
+        <w:rPr>
+          <w:rFonts w:eastAsia="Wingdings" w:cs="Calibri"/>
+          <w:color w:val="FF0000"/>
           <w:sz w:val="20"/>
           <w:szCs w:val="20"/>
           <w:lang w:val="en-US"/>
@@ -1666,6 +1638,7 @@
       <w:r>
         <w:rPr>
           <w:rFonts w:eastAsia="Wingdings" w:cs="Calibri"/>
+          <w:color w:val="FF0000"/>
           <w:sz w:val="20"/>
           <w:szCs w:val="20"/>
           <w:lang w:val="en-US"/>
@@ -1675,6 +1648,7 @@
       <w:r>
         <w:rPr>
           <w:rFonts w:eastAsia="Wingdings" w:cs="Calibri"/>
+          <w:color w:val="FF0000"/>
           <w:sz w:val="20"/>
           <w:szCs w:val="20"/>
           <w:lang w:val="en-US"/>
@@ -1685,6 +1659,7 @@
       <w:r>
         <w:rPr>
           <w:rFonts w:eastAsia="Wingdings" w:cs="Calibri"/>
+          <w:color w:val="FF0000"/>
           <w:sz w:val="20"/>
           <w:szCs w:val="20"/>
           <w:lang w:val="en-US"/>
@@ -1694,6 +1669,7 @@
       <w:r>
         <w:rPr>
           <w:rFonts w:eastAsia="Wingdings" w:cs="Calibri"/>
+          <w:color w:val="FF0000"/>
           <w:sz w:val="20"/>
           <w:szCs w:val="20"/>
           <w:lang w:val="en-US"/>
@@ -1703,6 +1679,7 @@
       <w:r>
         <w:rPr>
           <w:rFonts w:eastAsia="Wingdings" w:cs="Calibri"/>
+          <w:color w:val="FF0000"/>
           <w:sz w:val="20"/>
           <w:szCs w:val="20"/>
           <w:lang w:val="en-US"/>
@@ -1712,6 +1689,7 @@
       <w:r>
         <w:rPr>
           <w:rFonts w:eastAsia="Wingdings" w:cs="Calibri"/>
+          <w:color w:val="FF0000"/>
           <w:sz w:val="20"/>
           <w:szCs w:val="20"/>
           <w:lang w:val="en-US"/>
@@ -1721,6 +1699,7 @@
       <w:r>
         <w:rPr>
           <w:rFonts w:eastAsia="Wingdings" w:cs="Calibri"/>
+          <w:color w:val="FF0000"/>
           <w:sz w:val="20"/>
           <w:szCs w:val="20"/>
           <w:lang w:val="en-US"/>
@@ -1730,6 +1709,7 @@
       <w:r>
         <w:rPr>
           <w:rFonts w:eastAsia="Wingdings" w:cs="Calibri"/>
+          <w:color w:val="FF0000"/>
           <w:sz w:val="20"/>
           <w:szCs w:val="20"/>
           <w:lang w:val="en-US"/>
@@ -1739,6 +1719,7 @@
       <w:r>
         <w:rPr>
           <w:rFonts w:eastAsia="Wingdings" w:cs="Calibri"/>
+          <w:color w:val="FF0000"/>
           <w:sz w:val="20"/>
           <w:szCs w:val="20"/>
           <w:lang w:val="en-US"/>
@@ -1748,6 +1729,7 @@
       <w:r>
         <w:rPr>
           <w:rFonts w:eastAsia="Wingdings" w:cs="Calibri"/>
+          <w:color w:val="FF0000"/>
           <w:sz w:val="20"/>
           <w:szCs w:val="20"/>
           <w:lang w:val="en-US"/>
@@ -1757,6 +1739,7 @@
       <w:r>
         <w:rPr>
           <w:rFonts w:eastAsia="Wingdings" w:cs="Calibri"/>
+          <w:color w:val="FF0000"/>
           <w:sz w:val="20"/>
           <w:szCs w:val="20"/>
           <w:lang w:val="en-US"/>
@@ -1766,6 +1749,7 @@
       <w:r>
         <w:rPr>
           <w:rFonts w:eastAsia="Wingdings" w:cs="Calibri"/>
+          <w:color w:val="FF0000"/>
           <w:sz w:val="20"/>
           <w:szCs w:val="20"/>
           <w:lang w:val="en-US"/>
@@ -1776,6 +1760,7 @@
       <w:r>
         <w:rPr>
           <w:rFonts w:eastAsia="Wingdings" w:cs="Calibri"/>
+          <w:color w:val="FF0000"/>
           <w:sz w:val="20"/>
           <w:szCs w:val="20"/>
           <w:lang w:val="en-US"/>
@@ -1786,6 +1771,7 @@
       <w:r>
         <w:rPr>
           <w:rFonts w:eastAsia="Wingdings" w:cs="Calibri"/>
+          <w:color w:val="FF0000"/>
           <w:sz w:val="20"/>
           <w:szCs w:val="20"/>
           <w:lang w:val="en-US"/>
@@ -1795,6 +1781,7 @@
       <w:r>
         <w:rPr>
           <w:rFonts w:eastAsia="Wingdings" w:cs="Calibri"/>
+          <w:color w:val="FF0000"/>
           <w:sz w:val="20"/>
           <w:szCs w:val="20"/>
           <w:lang w:val="en-US"/>
@@ -1804,6 +1791,7 @@
       <w:r>
         <w:rPr>
           <w:rFonts w:eastAsia="Wingdings" w:cs="Calibri"/>
+          <w:color w:val="FF0000"/>
           <w:sz w:val="20"/>
           <w:szCs w:val="20"/>
           <w:lang w:val="en-US"/>
@@ -1813,6 +1801,7 @@
       <w:r>
         <w:rPr>
           <w:rFonts w:eastAsia="Wingdings" w:cs="Calibri"/>
+          <w:color w:val="FF0000"/>
           <w:sz w:val="20"/>
           <w:szCs w:val="20"/>
           <w:lang w:val="en-US"/>
@@ -1822,6 +1811,7 @@
       <w:r>
         <w:rPr>
           <w:rFonts w:eastAsia="Wingdings" w:cs="Calibri"/>
+          <w:color w:val="FF0000"/>
           <w:sz w:val="20"/>
           <w:szCs w:val="20"/>
           <w:lang w:val="en-US"/>
@@ -1831,6 +1821,7 @@
       <w:r>
         <w:rPr>
           <w:rFonts w:eastAsia="Wingdings" w:cs="Calibri"/>
+          <w:color w:val="FF0000"/>
           <w:sz w:val="20"/>
           <w:szCs w:val="20"/>
           <w:lang w:val="en-US"/>
@@ -1851,14 +1842,16 @@
         <w:jc w:val="both"/>
         <w:rPr>
           <w:rFonts w:eastAsia="Wingdings" w:cs="Calibri"/>
-          <w:sz w:val="20"/>
-          <w:szCs w:val="20"/>
-          <w:lang w:val="en-US"/>
-        </w:rPr>
-      </w:pPr>
-      <w:r>
-        <w:rPr>
-          <w:rFonts w:eastAsia="Wingdings" w:cs="Calibri"/>
+          <w:color w:val="FF0000"/>
+          <w:sz w:val="20"/>
+          <w:szCs w:val="20"/>
+          <w:lang w:val="en-US"/>
+        </w:rPr>
+      </w:pPr>
+      <w:r>
+        <w:rPr>
+          <w:rFonts w:eastAsia="Wingdings" w:cs="Calibri"/>
+          <w:color w:val="FF0000"/>
           <w:sz w:val="20"/>
           <w:szCs w:val="20"/>
           <w:lang w:val="en-US"/>
@@ -2750,14 +2743,16 @@
         <w:jc w:val="both"/>
         <w:rPr>
           <w:rFonts w:eastAsia="Wingdings" w:cs="Calibri"/>
-          <w:sz w:val="20"/>
-          <w:szCs w:val="20"/>
-          <w:lang w:val="en-US"/>
-        </w:rPr>
-      </w:pPr>
-      <w:r>
-        <w:rPr>
-          <w:rFonts w:eastAsia="Wingdings" w:cs="Calibri"/>
+          <w:color w:val="FF0000"/>
+          <w:sz w:val="20"/>
+          <w:szCs w:val="20"/>
+          <w:lang w:val="en-US"/>
+        </w:rPr>
+      </w:pPr>
+      <w:r>
+        <w:rPr>
+          <w:rFonts w:eastAsia="Wingdings" w:cs="Calibri"/>
+          <w:color w:val="FF0000"/>
           <w:sz w:val="20"/>
           <w:szCs w:val="20"/>
           <w:lang w:val="en-US"/>
@@ -2778,14 +2773,16 @@
         <w:jc w:val="both"/>
         <w:rPr>
           <w:rFonts w:eastAsia="Wingdings" w:cs="Calibri"/>
-          <w:sz w:val="20"/>
-          <w:szCs w:val="20"/>
-          <w:lang w:val="en-US"/>
-        </w:rPr>
-      </w:pPr>
-      <w:r>
-        <w:rPr>
-          <w:rFonts w:eastAsia="Wingdings" w:cs="Calibri"/>
+          <w:color w:val="FF0000"/>
+          <w:sz w:val="20"/>
+          <w:szCs w:val="20"/>
+          <w:lang w:val="en-US"/>
+        </w:rPr>
+      </w:pPr>
+      <w:r>
+        <w:rPr>
+          <w:rFonts w:eastAsia="Wingdings" w:cs="Calibri"/>
+          <w:color w:val="FF0000"/>
           <w:sz w:val="20"/>
           <w:szCs w:val="20"/>
           <w:lang w:val="en-US"/>
@@ -2795,6 +2792,7 @@
       <w:r>
         <w:rPr>
           <w:rFonts w:eastAsia="Wingdings" w:cs="Calibri"/>
+          <w:color w:val="FF0000"/>
           <w:sz w:val="20"/>
           <w:szCs w:val="20"/>
           <w:lang w:val="en-US"/>
@@ -2804,6 +2802,7 @@
       <w:r>
         <w:rPr>
           <w:rFonts w:eastAsia="Wingdings" w:cs="Calibri"/>
+          <w:color w:val="FF0000"/>
           <w:sz w:val="20"/>
           <w:szCs w:val="20"/>
           <w:lang w:val="en-US"/>
@@ -2824,14 +2823,16 @@
         <w:jc w:val="both"/>
         <w:rPr>
           <w:rFonts w:eastAsia="Wingdings" w:cs="Calibri"/>
-          <w:sz w:val="20"/>
-          <w:szCs w:val="20"/>
-          <w:lang w:val="en-US"/>
-        </w:rPr>
-      </w:pPr>
-      <w:r>
-        <w:rPr>
-          <w:rFonts w:eastAsia="Wingdings" w:cs="Calibri"/>
+          <w:color w:val="FF0000"/>
+          <w:sz w:val="20"/>
+          <w:szCs w:val="20"/>
+          <w:lang w:val="en-US"/>
+        </w:rPr>
+      </w:pPr>
+      <w:r>
+        <w:rPr>
+          <w:rFonts w:eastAsia="Wingdings" w:cs="Calibri"/>
+          <w:color w:val="FF0000"/>
           <w:sz w:val="20"/>
           <w:szCs w:val="20"/>
           <w:lang w:val="en-US"/>
@@ -2841,6 +2842,7 @@
       <w:r>
         <w:rPr>
           <w:rFonts w:eastAsia="Wingdings" w:cs="Calibri"/>
+          <w:color w:val="FF0000"/>
           <w:sz w:val="20"/>
           <w:szCs w:val="20"/>
           <w:lang w:val="en-US"/>
@@ -2850,6 +2852,7 @@
       <w:r>
         <w:rPr>
           <w:rFonts w:eastAsia="Wingdings" w:cs="Calibri"/>
+          <w:color w:val="FF0000"/>
           <w:sz w:val="20"/>
           <w:szCs w:val="20"/>
           <w:lang w:val="en-US"/>
@@ -2859,6 +2862,7 @@
       <w:r>
         <w:rPr>
           <w:rFonts w:eastAsia="Wingdings" w:cs="Calibri"/>
+          <w:color w:val="FF0000"/>
           <w:sz w:val="20"/>
           <w:szCs w:val="20"/>
           <w:lang w:val="en-US"/>
@@ -2868,6 +2872,7 @@
       <w:r>
         <w:rPr>
           <w:rFonts w:eastAsia="Wingdings" w:cs="Calibri"/>
+          <w:color w:val="FF0000"/>
           <w:sz w:val="20"/>
           <w:szCs w:val="20"/>
           <w:lang w:val="en-US"/>

</xml_diff>